<commit_message>
Additional updates for TFS 5621.
git-tfs-id: [https://tfs.omnicloud.local/tfs/cco%20program/]$/eCoaching_V2;C37190
</commit_message>
<xml_diff>
--- a/Runbook/SSRS/CCO_eCoaching_SSRS_Runbook.docx
+++ b/Runbook/SSRS/CCO_eCoaching_SSRS_Runbook.docx
@@ -124,6 +124,8 @@
                               </w:rPr>
                               <w:t>Contact Center Operations</w:t>
                             </w:r>
+                            <w:bookmarkStart w:id="1" w:name="_GoBack"/>
+                            <w:bookmarkEnd w:id="1"/>
                           </w:p>
                         </w:txbxContent>
                       </wps:txbx>
@@ -399,7 +401,19 @@
               <w:rPr>
                 <w:rFonts w:ascii="Times New Roman (PCL6)" w:hAnsi="Times New Roman (PCL6)"/>
               </w:rPr>
-              <w:t>04/17/2017</w:t>
+              <w:t>04/</w:t>
+            </w:r>
+            <w:r>
+              <w:rPr>
+                <w:rFonts w:ascii="Times New Roman (PCL6)" w:hAnsi="Times New Roman (PCL6)"/>
+              </w:rPr>
+              <w:t>25</w:t>
+            </w:r>
+            <w:r>
+              <w:rPr>
+                <w:rFonts w:ascii="Times New Roman (PCL6)" w:hAnsi="Times New Roman (PCL6)"/>
+              </w:rPr>
+              <w:t>/2017</w:t>
             </w:r>
           </w:p>
         </w:tc>
@@ -654,7 +668,21 @@
                 <w:rFonts w:ascii="Times New Roman (PCL6)" w:hAnsi="Times New Roman (PCL6)"/>
                 <w:b w:val="0"/>
               </w:rPr>
-              <w:t>04/17/2017</w:t>
+              <w:t>04/</w:t>
+            </w:r>
+            <w:r>
+              <w:rPr>
+                <w:rFonts w:ascii="Times New Roman (PCL6)" w:hAnsi="Times New Roman (PCL6)"/>
+                <w:b w:val="0"/>
+              </w:rPr>
+              <w:t>25</w:t>
+            </w:r>
+            <w:r>
+              <w:rPr>
+                <w:rFonts w:ascii="Times New Roman (PCL6)" w:hAnsi="Times New Roman (PCL6)"/>
+                <w:b w:val="0"/>
+              </w:rPr>
+              <w:t>/2017</w:t>
             </w:r>
           </w:p>
         </w:tc>
@@ -1220,6 +1248,9 @@
               <w:ind w:left="0"/>
               <w:jc w:val="left"/>
             </w:pPr>
+            <w:r>
+              <w:t>4/25/2017</w:t>
+            </w:r>
           </w:p>
         </w:tc>
         <w:tc>
@@ -1232,6 +1263,24 @@
               <w:ind w:left="0"/>
               <w:jc w:val="left"/>
             </w:pPr>
+            <w:r>
+              <w:rPr>
+                <w:rFonts w:ascii="Times New Roman (PCL6)" w:hAnsi="Times New Roman (PCL6)"/>
+              </w:rPr>
+              <w:t xml:space="preserve">TFS </w:t>
+            </w:r>
+            <w:r>
+              <w:rPr>
+                <w:rFonts w:ascii="Times New Roman (PCL6)" w:hAnsi="Times New Roman (PCL6)"/>
+              </w:rPr>
+              <w:t>5621 – Summary Reports (Coaching, Warning, Hierarchy, AdminActivity)</w:t>
+            </w:r>
+            <w:r>
+              <w:rPr>
+                <w:rFonts w:ascii="Times New Roman (PCL6)" w:hAnsi="Times New Roman (PCL6)"/>
+              </w:rPr>
+              <w:t xml:space="preserve"> – Highlighted missed code files impacted for this release.</w:t>
+            </w:r>
           </w:p>
         </w:tc>
         <w:tc>
@@ -1244,6 +1293,9 @@
               <w:ind w:left="0"/>
               <w:jc w:val="left"/>
             </w:pPr>
+            <w:r>
+              <w:t>Susmitha Palacherla</w:t>
+            </w:r>
           </w:p>
         </w:tc>
       </w:tr>
@@ -1374,11 +1426,11 @@
         <w:autoSpaceDN w:val="0"/>
         <w:adjustRightInd w:val="0"/>
       </w:pPr>
-      <w:bookmarkStart w:id="1" w:name="_Toc434743870"/>
+      <w:bookmarkStart w:id="2" w:name="_Toc434743870"/>
       <w:r>
         <w:br w:type="page"/>
       </w:r>
-      <w:bookmarkEnd w:id="1"/>
+      <w:bookmarkEnd w:id="2"/>
     </w:p>
     <w:p>
       <w:pPr>
@@ -1562,8 +1614,6 @@
           <w:szCs w:val="20"/>
         </w:rPr>
       </w:pPr>
-      <w:bookmarkStart w:id="2" w:name="_GoBack"/>
-      <w:bookmarkEnd w:id="2"/>
     </w:p>
     <w:p>
       <w:pPr>
@@ -1901,74 +1951,77 @@
         <w:rPr>
           <w:rFonts w:ascii="Times New Roman" w:hAnsi="Times New Roman"/>
           <w:b/>
-          <w:sz w:val="20"/>
-          <w:szCs w:val="20"/>
-        </w:rPr>
-      </w:pPr>
-      <w:r>
-        <w:rPr>
-          <w:rFonts w:ascii="Times New Roman" w:hAnsi="Times New Roman"/>
-          <w:b/>
+          <w:color w:val="FF0000"/>
+          <w:sz w:val="20"/>
+          <w:szCs w:val="20"/>
+        </w:rPr>
+      </w:pPr>
+      <w:r>
+        <w:rPr>
+          <w:rFonts w:ascii="Times New Roman" w:hAnsi="Times New Roman"/>
+          <w:b/>
+          <w:color w:val="FF0000"/>
+          <w:sz w:val="20"/>
+          <w:szCs w:val="20"/>
+          <w:highlight w:val="lightGray"/>
+        </w:rPr>
+        <w:t>SSIS Objects: \eCoaching_V2\Code\SSRS\eCoachingReport\eCoachingReport\</w:t>
+      </w:r>
+    </w:p>
+    <w:p>
+      <w:pPr>
+        <w:pStyle w:val="NoSpacing"/>
+        <w:rPr>
+          <w:rFonts w:ascii="Times New Roman" w:hAnsi="Times New Roman"/>
+          <w:sz w:val="20"/>
+          <w:szCs w:val="20"/>
+        </w:rPr>
+      </w:pPr>
+    </w:p>
+    <w:p>
+      <w:pPr>
+        <w:pStyle w:val="NoSpacing"/>
+        <w:rPr>
+          <w:rFonts w:ascii="Times New Roman" w:hAnsi="Times New Roman"/>
+          <w:b/>
+          <w:sz w:val="20"/>
+          <w:szCs w:val="20"/>
+        </w:rPr>
+      </w:pPr>
+      <w:r>
+        <w:rPr>
+          <w:rFonts w:ascii="Times New Roman" w:hAnsi="Times New Roman"/>
+          <w:b/>
+          <w:sz w:val="20"/>
+          <w:szCs w:val="20"/>
+        </w:rPr>
+        <w:t>--Solution</w:t>
+      </w:r>
+    </w:p>
+    <w:p>
+      <w:pPr>
+        <w:pStyle w:val="NoSpacing"/>
+        <w:rPr>
+          <w:rFonts w:ascii="Times New Roman" w:hAnsi="Times New Roman"/>
+          <w:sz w:val="20"/>
+          <w:szCs w:val="20"/>
+        </w:rPr>
+      </w:pPr>
+      <w:r>
+        <w:rPr>
+          <w:rFonts w:ascii="Times New Roman" w:hAnsi="Times New Roman"/>
+          <w:sz w:val="20"/>
+          <w:szCs w:val="20"/>
+        </w:rPr>
+        <w:t xml:space="preserve"> </w:t>
+      </w:r>
+      <w:r>
+        <w:rPr>
+          <w:rFonts w:ascii="Times New Roman" w:hAnsi="Times New Roman"/>
           <w:sz w:val="20"/>
           <w:szCs w:val="20"/>
           <w:highlight w:val="green"/>
         </w:rPr>
-        <w:t>SSIS Objects: \eCoaching_V2\Code\SSRS\eCoachingReport\eCoachingReport\</w:t>
-      </w:r>
-    </w:p>
-    <w:p>
-      <w:pPr>
-        <w:pStyle w:val="NoSpacing"/>
-        <w:rPr>
-          <w:rFonts w:ascii="Times New Roman" w:hAnsi="Times New Roman"/>
-          <w:sz w:val="20"/>
-          <w:szCs w:val="20"/>
-        </w:rPr>
-      </w:pPr>
-    </w:p>
-    <w:p>
-      <w:pPr>
-        <w:pStyle w:val="NoSpacing"/>
-        <w:rPr>
-          <w:rFonts w:ascii="Times New Roman" w:hAnsi="Times New Roman"/>
-          <w:b/>
-          <w:sz w:val="20"/>
-          <w:szCs w:val="20"/>
-        </w:rPr>
-      </w:pPr>
-      <w:r>
-        <w:rPr>
-          <w:rFonts w:ascii="Times New Roman" w:hAnsi="Times New Roman"/>
-          <w:b/>
-          <w:sz w:val="20"/>
-          <w:szCs w:val="20"/>
-        </w:rPr>
-        <w:t>--Solution</w:t>
-      </w:r>
-    </w:p>
-    <w:p>
-      <w:pPr>
-        <w:pStyle w:val="NoSpacing"/>
-        <w:rPr>
-          <w:rFonts w:ascii="Times New Roman" w:hAnsi="Times New Roman"/>
-          <w:sz w:val="20"/>
-          <w:szCs w:val="20"/>
-        </w:rPr>
-      </w:pPr>
-      <w:r>
-        <w:rPr>
-          <w:rFonts w:ascii="Times New Roman" w:hAnsi="Times New Roman"/>
-          <w:sz w:val="20"/>
-          <w:szCs w:val="20"/>
-        </w:rPr>
-        <w:t xml:space="preserve"> </w:t>
-      </w:r>
-      <w:r>
-        <w:rPr>
-          <w:rFonts w:ascii="Times New Roman" w:hAnsi="Times New Roman"/>
-          <w:sz w:val="20"/>
-          <w:szCs w:val="20"/>
-        </w:rPr>
         <w:t>eCoachingReport.sln</w:t>
       </w:r>
     </w:p>
@@ -2016,6 +2069,7 @@
           <w:rFonts w:ascii="Times New Roman" w:hAnsi="Times New Roman"/>
           <w:sz w:val="20"/>
           <w:szCs w:val="20"/>
+          <w:highlight w:val="green"/>
         </w:rPr>
         <w:t>eCoachingReport.rptproj</w:t>
       </w:r>
@@ -2057,13 +2111,15 @@
           <w:rFonts w:ascii="Times New Roman" w:hAnsi="Times New Roman"/>
           <w:sz w:val="20"/>
           <w:szCs w:val="20"/>
-        </w:rPr>
-      </w:pPr>
-      <w:r>
-        <w:rPr>
-          <w:rFonts w:ascii="Times New Roman" w:hAnsi="Times New Roman"/>
-          <w:sz w:val="20"/>
-          <w:szCs w:val="20"/>
+          <w:highlight w:val="green"/>
+        </w:rPr>
+      </w:pPr>
+      <w:r>
+        <w:rPr>
+          <w:rFonts w:ascii="Times New Roman" w:hAnsi="Times New Roman"/>
+          <w:sz w:val="20"/>
+          <w:szCs w:val="20"/>
+          <w:highlight w:val="green"/>
         </w:rPr>
         <w:t>AdminActivitySummary.rdl</w:t>
       </w:r>
@@ -2075,13 +2131,15 @@
           <w:rFonts w:ascii="Times New Roman" w:hAnsi="Times New Roman"/>
           <w:sz w:val="20"/>
           <w:szCs w:val="20"/>
-        </w:rPr>
-      </w:pPr>
-      <w:r>
-        <w:rPr>
-          <w:rFonts w:ascii="Times New Roman" w:hAnsi="Times New Roman"/>
-          <w:sz w:val="20"/>
-          <w:szCs w:val="20"/>
+          <w:highlight w:val="green"/>
+        </w:rPr>
+      </w:pPr>
+      <w:r>
+        <w:rPr>
+          <w:rFonts w:ascii="Times New Roman" w:hAnsi="Times New Roman"/>
+          <w:sz w:val="20"/>
+          <w:szCs w:val="20"/>
+          <w:highlight w:val="green"/>
         </w:rPr>
         <w:t>CoachingSummary.rdl</w:t>
       </w:r>
@@ -2093,13 +2151,15 @@
           <w:rFonts w:ascii="Times New Roman" w:hAnsi="Times New Roman"/>
           <w:sz w:val="20"/>
           <w:szCs w:val="20"/>
-        </w:rPr>
-      </w:pPr>
-      <w:r>
-        <w:rPr>
-          <w:rFonts w:ascii="Times New Roman" w:hAnsi="Times New Roman"/>
-          <w:sz w:val="20"/>
-          <w:szCs w:val="20"/>
+          <w:highlight w:val="green"/>
+        </w:rPr>
+      </w:pPr>
+      <w:r>
+        <w:rPr>
+          <w:rFonts w:ascii="Times New Roman" w:hAnsi="Times New Roman"/>
+          <w:sz w:val="20"/>
+          <w:szCs w:val="20"/>
+          <w:highlight w:val="green"/>
         </w:rPr>
         <w:t>HierarchySummary.rdl</w:t>
       </w:r>
@@ -2118,6 +2178,7 @@
           <w:rFonts w:ascii="Times New Roman" w:hAnsi="Times New Roman"/>
           <w:sz w:val="20"/>
           <w:szCs w:val="20"/>
+          <w:highlight w:val="green"/>
         </w:rPr>
         <w:t>WarningSummary.rdl</w:t>
       </w:r>
@@ -2207,13 +2268,15 @@
           <w:rFonts w:ascii="Times New Roman" w:hAnsi="Times New Roman"/>
           <w:sz w:val="20"/>
           <w:szCs w:val="20"/>
-        </w:rPr>
-      </w:pPr>
-      <w:r>
-        <w:rPr>
-          <w:rFonts w:ascii="Times New Roman" w:hAnsi="Times New Roman"/>
-          <w:sz w:val="20"/>
-          <w:szCs w:val="20"/>
+          <w:highlight w:val="green"/>
+        </w:rPr>
+      </w:pPr>
+      <w:r>
+        <w:rPr>
+          <w:rFonts w:ascii="Times New Roman" w:hAnsi="Times New Roman"/>
+          <w:sz w:val="20"/>
+          <w:szCs w:val="20"/>
+          <w:highlight w:val="green"/>
         </w:rPr>
         <w:t>AdminActionList.rsd</w:t>
       </w:r>
@@ -2225,13 +2288,15 @@
           <w:rFonts w:ascii="Times New Roman" w:hAnsi="Times New Roman"/>
           <w:sz w:val="20"/>
           <w:szCs w:val="20"/>
-        </w:rPr>
-      </w:pPr>
-      <w:r>
-        <w:rPr>
-          <w:rFonts w:ascii="Times New Roman" w:hAnsi="Times New Roman"/>
-          <w:sz w:val="20"/>
-          <w:szCs w:val="20"/>
+          <w:highlight w:val="green"/>
+        </w:rPr>
+      </w:pPr>
+      <w:r>
+        <w:rPr>
+          <w:rFonts w:ascii="Times New Roman" w:hAnsi="Times New Roman"/>
+          <w:sz w:val="20"/>
+          <w:szCs w:val="20"/>
+          <w:highlight w:val="green"/>
         </w:rPr>
         <w:t>AdminFormList.rsd</w:t>
       </w:r>
@@ -2243,13 +2308,15 @@
           <w:rFonts w:ascii="Times New Roman" w:hAnsi="Times New Roman"/>
           <w:sz w:val="20"/>
           <w:szCs w:val="20"/>
-        </w:rPr>
-      </w:pPr>
-      <w:r>
-        <w:rPr>
-          <w:rFonts w:ascii="Times New Roman" w:hAnsi="Times New Roman"/>
-          <w:sz w:val="20"/>
-          <w:szCs w:val="20"/>
+          <w:highlight w:val="green"/>
+        </w:rPr>
+      </w:pPr>
+      <w:r>
+        <w:rPr>
+          <w:rFonts w:ascii="Times New Roman" w:hAnsi="Times New Roman"/>
+          <w:sz w:val="20"/>
+          <w:szCs w:val="20"/>
+          <w:highlight w:val="green"/>
         </w:rPr>
         <w:t>AdminLogTypeList.rsd</w:t>
       </w:r>
@@ -2261,13 +2328,15 @@
           <w:rFonts w:ascii="Times New Roman" w:hAnsi="Times New Roman"/>
           <w:sz w:val="20"/>
           <w:szCs w:val="20"/>
-        </w:rPr>
-      </w:pPr>
-      <w:r>
-        <w:rPr>
-          <w:rFonts w:ascii="Times New Roman" w:hAnsi="Times New Roman"/>
-          <w:sz w:val="20"/>
-          <w:szCs w:val="20"/>
+          <w:highlight w:val="green"/>
+        </w:rPr>
+      </w:pPr>
+      <w:r>
+        <w:rPr>
+          <w:rFonts w:ascii="Times New Roman" w:hAnsi="Times New Roman"/>
+          <w:sz w:val="20"/>
+          <w:szCs w:val="20"/>
+          <w:highlight w:val="green"/>
         </w:rPr>
         <w:t>CoachingEmployeeList.rsd</w:t>
       </w:r>
@@ -2279,13 +2348,15 @@
           <w:rFonts w:ascii="Times New Roman" w:hAnsi="Times New Roman"/>
           <w:sz w:val="20"/>
           <w:szCs w:val="20"/>
-        </w:rPr>
-      </w:pPr>
-      <w:r>
-        <w:rPr>
-          <w:rFonts w:ascii="Times New Roman" w:hAnsi="Times New Roman"/>
-          <w:sz w:val="20"/>
-          <w:szCs w:val="20"/>
+          <w:highlight w:val="green"/>
+        </w:rPr>
+      </w:pPr>
+      <w:r>
+        <w:rPr>
+          <w:rFonts w:ascii="Times New Roman" w:hAnsi="Times New Roman"/>
+          <w:sz w:val="20"/>
+          <w:szCs w:val="20"/>
+          <w:highlight w:val="green"/>
         </w:rPr>
         <w:t>CoachingReasonList.rsd</w:t>
       </w:r>
@@ -2297,13 +2368,15 @@
           <w:rFonts w:ascii="Times New Roman" w:hAnsi="Times New Roman"/>
           <w:sz w:val="20"/>
           <w:szCs w:val="20"/>
-        </w:rPr>
-      </w:pPr>
-      <w:r>
-        <w:rPr>
-          <w:rFonts w:ascii="Times New Roman" w:hAnsi="Times New Roman"/>
-          <w:sz w:val="20"/>
-          <w:szCs w:val="20"/>
+          <w:highlight w:val="green"/>
+        </w:rPr>
+      </w:pPr>
+      <w:r>
+        <w:rPr>
+          <w:rFonts w:ascii="Times New Roman" w:hAnsi="Times New Roman"/>
+          <w:sz w:val="20"/>
+          <w:szCs w:val="20"/>
+          <w:highlight w:val="green"/>
         </w:rPr>
         <w:t>CoachingSiteList.rsd</w:t>
       </w:r>
@@ -2315,13 +2388,15 @@
           <w:rFonts w:ascii="Times New Roman" w:hAnsi="Times New Roman"/>
           <w:sz w:val="20"/>
           <w:szCs w:val="20"/>
-        </w:rPr>
-      </w:pPr>
-      <w:r>
-        <w:rPr>
-          <w:rFonts w:ascii="Times New Roman" w:hAnsi="Times New Roman"/>
-          <w:sz w:val="20"/>
-          <w:szCs w:val="20"/>
+          <w:highlight w:val="green"/>
+        </w:rPr>
+      </w:pPr>
+      <w:r>
+        <w:rPr>
+          <w:rFonts w:ascii="Times New Roman" w:hAnsi="Times New Roman"/>
+          <w:sz w:val="20"/>
+          <w:szCs w:val="20"/>
+          <w:highlight w:val="green"/>
         </w:rPr>
         <w:t>CoachingStatusList.rsd</w:t>
       </w:r>
@@ -2333,13 +2408,15 @@
           <w:rFonts w:ascii="Times New Roman" w:hAnsi="Times New Roman"/>
           <w:sz w:val="20"/>
           <w:szCs w:val="20"/>
-        </w:rPr>
-      </w:pPr>
-      <w:r>
-        <w:rPr>
-          <w:rFonts w:ascii="Times New Roman" w:hAnsi="Times New Roman"/>
-          <w:sz w:val="20"/>
-          <w:szCs w:val="20"/>
+          <w:highlight w:val="green"/>
+        </w:rPr>
+      </w:pPr>
+      <w:r>
+        <w:rPr>
+          <w:rFonts w:ascii="Times New Roman" w:hAnsi="Times New Roman"/>
+          <w:sz w:val="20"/>
+          <w:szCs w:val="20"/>
+          <w:highlight w:val="green"/>
         </w:rPr>
         <w:t>CoachingSubReasonList.rsd</w:t>
       </w:r>
@@ -2351,13 +2428,15 @@
           <w:rFonts w:ascii="Times New Roman" w:hAnsi="Times New Roman"/>
           <w:sz w:val="20"/>
           <w:szCs w:val="20"/>
-        </w:rPr>
-      </w:pPr>
-      <w:r>
-        <w:rPr>
-          <w:rFonts w:ascii="Times New Roman" w:hAnsi="Times New Roman"/>
-          <w:sz w:val="20"/>
-          <w:szCs w:val="20"/>
+          <w:highlight w:val="green"/>
+        </w:rPr>
+      </w:pPr>
+      <w:r>
+        <w:rPr>
+          <w:rFonts w:ascii="Times New Roman" w:hAnsi="Times New Roman"/>
+          <w:sz w:val="20"/>
+          <w:szCs w:val="20"/>
+          <w:highlight w:val="green"/>
         </w:rPr>
         <w:t>HierarchyEmployeeList.rsd</w:t>
       </w:r>
@@ -2369,13 +2448,15 @@
           <w:rFonts w:ascii="Times New Roman" w:hAnsi="Times New Roman"/>
           <w:sz w:val="20"/>
           <w:szCs w:val="20"/>
-        </w:rPr>
-      </w:pPr>
-      <w:r>
-        <w:rPr>
-          <w:rFonts w:ascii="Times New Roman" w:hAnsi="Times New Roman"/>
-          <w:sz w:val="20"/>
-          <w:szCs w:val="20"/>
+          <w:highlight w:val="green"/>
+        </w:rPr>
+      </w:pPr>
+      <w:r>
+        <w:rPr>
+          <w:rFonts w:ascii="Times New Roman" w:hAnsi="Times New Roman"/>
+          <w:sz w:val="20"/>
+          <w:szCs w:val="20"/>
+          <w:highlight w:val="green"/>
         </w:rPr>
         <w:t>HierarchySiteList.rsd</w:t>
       </w:r>
@@ -2394,6 +2475,7 @@
           <w:rFonts w:ascii="Times New Roman" w:hAnsi="Times New Roman"/>
           <w:sz w:val="20"/>
           <w:szCs w:val="20"/>
+          <w:highlight w:val="green"/>
         </w:rPr>
         <w:t>ModuleList.rsd</w:t>
       </w:r>
@@ -2405,13 +2487,15 @@
           <w:rFonts w:ascii="Times New Roman" w:hAnsi="Times New Roman"/>
           <w:sz w:val="20"/>
           <w:szCs w:val="20"/>
-        </w:rPr>
-      </w:pPr>
-      <w:r>
-        <w:rPr>
-          <w:rFonts w:ascii="Times New Roman" w:hAnsi="Times New Roman"/>
-          <w:sz w:val="20"/>
-          <w:szCs w:val="20"/>
+          <w:highlight w:val="green"/>
+        </w:rPr>
+      </w:pPr>
+      <w:r>
+        <w:rPr>
+          <w:rFonts w:ascii="Times New Roman" w:hAnsi="Times New Roman"/>
+          <w:sz w:val="20"/>
+          <w:szCs w:val="20"/>
+          <w:highlight w:val="green"/>
         </w:rPr>
         <w:lastRenderedPageBreak/>
         <w:t>WarningActiveList.rsd</w:t>
@@ -2424,13 +2508,15 @@
           <w:rFonts w:ascii="Times New Roman" w:hAnsi="Times New Roman"/>
           <w:sz w:val="20"/>
           <w:szCs w:val="20"/>
-        </w:rPr>
-      </w:pPr>
-      <w:r>
-        <w:rPr>
-          <w:rFonts w:ascii="Times New Roman" w:hAnsi="Times New Roman"/>
-          <w:sz w:val="20"/>
-          <w:szCs w:val="20"/>
+          <w:highlight w:val="green"/>
+        </w:rPr>
+      </w:pPr>
+      <w:r>
+        <w:rPr>
+          <w:rFonts w:ascii="Times New Roman" w:hAnsi="Times New Roman"/>
+          <w:sz w:val="20"/>
+          <w:szCs w:val="20"/>
+          <w:highlight w:val="green"/>
         </w:rPr>
         <w:t>WarningEmployeeList.rsd</w:t>
       </w:r>
@@ -2442,13 +2528,15 @@
           <w:rFonts w:ascii="Times New Roman" w:hAnsi="Times New Roman"/>
           <w:sz w:val="20"/>
           <w:szCs w:val="20"/>
-        </w:rPr>
-      </w:pPr>
-      <w:r>
-        <w:rPr>
-          <w:rFonts w:ascii="Times New Roman" w:hAnsi="Times New Roman"/>
-          <w:sz w:val="20"/>
-          <w:szCs w:val="20"/>
+          <w:highlight w:val="green"/>
+        </w:rPr>
+      </w:pPr>
+      <w:r>
+        <w:rPr>
+          <w:rFonts w:ascii="Times New Roman" w:hAnsi="Times New Roman"/>
+          <w:sz w:val="20"/>
+          <w:szCs w:val="20"/>
+          <w:highlight w:val="green"/>
         </w:rPr>
         <w:t>WarningReasonList.rsd</w:t>
       </w:r>
@@ -2460,13 +2548,15 @@
           <w:rFonts w:ascii="Times New Roman" w:hAnsi="Times New Roman"/>
           <w:sz w:val="20"/>
           <w:szCs w:val="20"/>
-        </w:rPr>
-      </w:pPr>
-      <w:r>
-        <w:rPr>
-          <w:rFonts w:ascii="Times New Roman" w:hAnsi="Times New Roman"/>
-          <w:sz w:val="20"/>
-          <w:szCs w:val="20"/>
+          <w:highlight w:val="green"/>
+        </w:rPr>
+      </w:pPr>
+      <w:r>
+        <w:rPr>
+          <w:rFonts w:ascii="Times New Roman" w:hAnsi="Times New Roman"/>
+          <w:sz w:val="20"/>
+          <w:szCs w:val="20"/>
+          <w:highlight w:val="green"/>
         </w:rPr>
         <w:t>WarningSiteList.rsd</w:t>
       </w:r>
@@ -2478,13 +2568,15 @@
           <w:rFonts w:ascii="Times New Roman" w:hAnsi="Times New Roman"/>
           <w:sz w:val="20"/>
           <w:szCs w:val="20"/>
-        </w:rPr>
-      </w:pPr>
-      <w:r>
-        <w:rPr>
-          <w:rFonts w:ascii="Times New Roman" w:hAnsi="Times New Roman"/>
-          <w:sz w:val="20"/>
-          <w:szCs w:val="20"/>
+          <w:highlight w:val="green"/>
+        </w:rPr>
+      </w:pPr>
+      <w:r>
+        <w:rPr>
+          <w:rFonts w:ascii="Times New Roman" w:hAnsi="Times New Roman"/>
+          <w:sz w:val="20"/>
+          <w:szCs w:val="20"/>
+          <w:highlight w:val="green"/>
         </w:rPr>
         <w:t>WarningStatusList.rsd</w:t>
       </w:r>
@@ -2503,6 +2595,7 @@
           <w:rFonts w:ascii="Times New Roman" w:hAnsi="Times New Roman"/>
           <w:sz w:val="20"/>
           <w:szCs w:val="20"/>
+          <w:highlight w:val="green"/>
         </w:rPr>
         <w:t>WarningSubReasonList.rsd</w:t>
       </w:r>
@@ -2542,27 +2635,32 @@
         <w:pStyle w:val="NoSpacing"/>
         <w:rPr>
           <w:rFonts w:ascii="Times New Roman" w:hAnsi="Times New Roman"/>
-          <w:sz w:val="20"/>
-          <w:szCs w:val="20"/>
-        </w:rPr>
-      </w:pPr>
-    </w:p>
-    <w:p>
-      <w:pPr>
-        <w:pStyle w:val="NoSpacing"/>
-        <w:rPr>
-          <w:rFonts w:ascii="Times New Roman" w:hAnsi="Times New Roman"/>
-          <w:b/>
-          <w:sz w:val="20"/>
-          <w:szCs w:val="20"/>
-        </w:rPr>
-      </w:pPr>
-      <w:r>
-        <w:rPr>
-          <w:rFonts w:ascii="Times New Roman" w:hAnsi="Times New Roman"/>
-          <w:b/>
-          <w:sz w:val="20"/>
-          <w:szCs w:val="20"/>
+          <w:color w:val="FF0000"/>
+          <w:sz w:val="20"/>
+          <w:szCs w:val="20"/>
+        </w:rPr>
+      </w:pPr>
+    </w:p>
+    <w:p>
+      <w:pPr>
+        <w:pStyle w:val="NoSpacing"/>
+        <w:rPr>
+          <w:rFonts w:ascii="Times New Roman" w:hAnsi="Times New Roman"/>
+          <w:b/>
+          <w:color w:val="FF0000"/>
+          <w:sz w:val="20"/>
+          <w:szCs w:val="20"/>
+          <w:highlight w:val="lightGray"/>
+        </w:rPr>
+      </w:pPr>
+      <w:r>
+        <w:rPr>
+          <w:rFonts w:ascii="Times New Roman" w:hAnsi="Times New Roman"/>
+          <w:b/>
+          <w:color w:val="FF0000"/>
+          <w:sz w:val="20"/>
+          <w:szCs w:val="20"/>
+          <w:highlight w:val="lightGray"/>
         </w:rPr>
         <w:t>Stored Procedures: \eCoaching_V2\Code\DB\Stored Procedures</w:t>
       </w:r>
@@ -2576,10 +2674,37 @@
           <w:color w:val="FF0000"/>
           <w:sz w:val="20"/>
           <w:szCs w:val="20"/>
+          <w:highlight w:val="lightGray"/>
+        </w:rPr>
+      </w:pPr>
+      <w:r>
+        <w:rPr>
+          <w:rFonts w:ascii="Times New Roman" w:hAnsi="Times New Roman"/>
+          <w:b/>
+          <w:color w:val="FF0000"/>
+          <w:sz w:val="20"/>
+          <w:szCs w:val="20"/>
+          <w:highlight w:val="lightGray"/>
+        </w:rPr>
+        <w:t>Stored procedures affected for this work item.</w:t>
+      </w:r>
+    </w:p>
+    <w:p>
+      <w:pPr>
+        <w:pStyle w:val="NoSpacing"/>
+        <w:rPr>
+          <w:rFonts w:ascii="Times New Roman" w:hAnsi="Times New Roman"/>
+          <w:b/>
+          <w:color w:val="FF0000"/>
+          <w:sz w:val="20"/>
+          <w:szCs w:val="20"/>
           <w:highlight w:val="green"/>
         </w:rPr>
       </w:pPr>
-      <w:r>
+    </w:p>
+    <w:p>
+      <w:pPr>
+        <w:pStyle w:val="NoSpacing"/>
         <w:rPr>
           <w:rFonts w:ascii="Times New Roman" w:hAnsi="Times New Roman"/>
           <w:b/>
@@ -2588,42 +2713,53 @@
           <w:szCs w:val="20"/>
           <w:highlight w:val="green"/>
         </w:rPr>
-        <w:t>Stored procedures affected for this work item.</w:t>
-      </w:r>
-    </w:p>
-    <w:p>
-      <w:pPr>
-        <w:pStyle w:val="NoSpacing"/>
-        <w:rPr>
-          <w:rFonts w:ascii="Times New Roman" w:hAnsi="Times New Roman"/>
-          <w:b/>
-          <w:color w:val="FF0000"/>
+      </w:pPr>
+    </w:p>
+    <w:p>
+      <w:pPr>
+        <w:pStyle w:val="NoSpacing"/>
+        <w:rPr>
+          <w:rFonts w:ascii="Times New Roman" w:hAnsi="Times New Roman"/>
+          <w:b/>
+          <w:sz w:val="20"/>
+          <w:szCs w:val="20"/>
+        </w:rPr>
+      </w:pPr>
+      <w:r>
+        <w:rPr>
+          <w:rFonts w:ascii="Times New Roman" w:hAnsi="Times New Roman"/>
+          <w:b/>
+          <w:sz w:val="20"/>
+          <w:szCs w:val="20"/>
+        </w:rPr>
+        <w:t>--Reporting</w:t>
+      </w:r>
+    </w:p>
+    <w:p>
+      <w:pPr>
+        <w:pStyle w:val="NoSpacing"/>
+        <w:rPr>
+          <w:rFonts w:ascii="Times New Roman" w:hAnsi="Times New Roman"/>
           <w:sz w:val="20"/>
           <w:szCs w:val="20"/>
           <w:highlight w:val="green"/>
         </w:rPr>
       </w:pPr>
-    </w:p>
-    <w:p>
-      <w:pPr>
-        <w:pStyle w:val="NoSpacing"/>
-        <w:rPr>
-          <w:rFonts w:ascii="Times New Roman" w:hAnsi="Times New Roman"/>
-          <w:b/>
-          <w:color w:val="FF0000"/>
+      <w:r>
+        <w:rPr>
+          <w:rFonts w:ascii="Times New Roman" w:hAnsi="Times New Roman"/>
           <w:sz w:val="20"/>
           <w:szCs w:val="20"/>
           <w:highlight w:val="green"/>
         </w:rPr>
-      </w:pPr>
-    </w:p>
-    <w:p>
-      <w:pPr>
-        <w:pStyle w:val="NoSpacing"/>
-        <w:rPr>
-          <w:rFonts w:ascii="Times New Roman" w:hAnsi="Times New Roman"/>
-          <w:b/>
-          <w:color w:val="FF0000"/>
+        <w:t>sp_rptAdminActivitySummary.sql</w:t>
+      </w:r>
+    </w:p>
+    <w:p>
+      <w:pPr>
+        <w:pStyle w:val="NoSpacing"/>
+        <w:rPr>
+          <w:rFonts w:ascii="Times New Roman" w:hAnsi="Times New Roman"/>
           <w:sz w:val="20"/>
           <w:szCs w:val="20"/>
           <w:highlight w:val="green"/>
@@ -2632,48 +2768,10 @@
       <w:r>
         <w:rPr>
           <w:rFonts w:ascii="Times New Roman" w:hAnsi="Times New Roman"/>
-          <w:b/>
-          <w:color w:val="FF0000"/>
           <w:sz w:val="20"/>
           <w:szCs w:val="20"/>
           <w:highlight w:val="green"/>
         </w:rPr>
-        <w:t>--Reporting</w:t>
-      </w:r>
-    </w:p>
-    <w:p>
-      <w:pPr>
-        <w:pStyle w:val="NoSpacing"/>
-        <w:rPr>
-          <w:rFonts w:ascii="Times New Roman" w:hAnsi="Times New Roman"/>
-          <w:sz w:val="20"/>
-          <w:szCs w:val="20"/>
-        </w:rPr>
-      </w:pPr>
-      <w:r>
-        <w:rPr>
-          <w:rFonts w:ascii="Times New Roman" w:hAnsi="Times New Roman"/>
-          <w:sz w:val="20"/>
-          <w:szCs w:val="20"/>
-        </w:rPr>
-        <w:t>sp_rptAdminActivitySummary.sql</w:t>
-      </w:r>
-    </w:p>
-    <w:p>
-      <w:pPr>
-        <w:pStyle w:val="NoSpacing"/>
-        <w:rPr>
-          <w:rFonts w:ascii="Times New Roman" w:hAnsi="Times New Roman"/>
-          <w:sz w:val="20"/>
-          <w:szCs w:val="20"/>
-        </w:rPr>
-      </w:pPr>
-      <w:r>
-        <w:rPr>
-          <w:rFonts w:ascii="Times New Roman" w:hAnsi="Times New Roman"/>
-          <w:sz w:val="20"/>
-          <w:szCs w:val="20"/>
-        </w:rPr>
         <w:t>sp_rptCoachingSummary.sql</w:t>
       </w:r>
     </w:p>
@@ -2684,13 +2782,15 @@
           <w:rFonts w:ascii="Times New Roman" w:hAnsi="Times New Roman"/>
           <w:sz w:val="20"/>
           <w:szCs w:val="20"/>
-        </w:rPr>
-      </w:pPr>
-      <w:r>
-        <w:rPr>
-          <w:rFonts w:ascii="Times New Roman" w:hAnsi="Times New Roman"/>
-          <w:sz w:val="20"/>
-          <w:szCs w:val="20"/>
+          <w:highlight w:val="green"/>
+        </w:rPr>
+      </w:pPr>
+      <w:r>
+        <w:rPr>
+          <w:rFonts w:ascii="Times New Roman" w:hAnsi="Times New Roman"/>
+          <w:sz w:val="20"/>
+          <w:szCs w:val="20"/>
+          <w:highlight w:val="green"/>
         </w:rPr>
         <w:t>sp_rptGetActionsforAdminType.sql</w:t>
       </w:r>
@@ -2702,13 +2802,15 @@
           <w:rFonts w:ascii="Times New Roman" w:hAnsi="Times New Roman"/>
           <w:sz w:val="20"/>
           <w:szCs w:val="20"/>
-        </w:rPr>
-      </w:pPr>
-      <w:r>
-        <w:rPr>
-          <w:rFonts w:ascii="Times New Roman" w:hAnsi="Times New Roman"/>
-          <w:sz w:val="20"/>
-          <w:szCs w:val="20"/>
+          <w:highlight w:val="green"/>
+        </w:rPr>
+      </w:pPr>
+      <w:r>
+        <w:rPr>
+          <w:rFonts w:ascii="Times New Roman" w:hAnsi="Times New Roman"/>
+          <w:sz w:val="20"/>
+          <w:szCs w:val="20"/>
+          <w:highlight w:val="green"/>
         </w:rPr>
         <w:t>sp_rptGetFormNamesforAdminActivity.sql</w:t>
       </w:r>
@@ -2720,13 +2822,15 @@
           <w:rFonts w:ascii="Times New Roman" w:hAnsi="Times New Roman"/>
           <w:sz w:val="20"/>
           <w:szCs w:val="20"/>
-        </w:rPr>
-      </w:pPr>
-      <w:r>
-        <w:rPr>
-          <w:rFonts w:ascii="Times New Roman" w:hAnsi="Times New Roman"/>
-          <w:sz w:val="20"/>
-          <w:szCs w:val="20"/>
+          <w:highlight w:val="green"/>
+        </w:rPr>
+      </w:pPr>
+      <w:r>
+        <w:rPr>
+          <w:rFonts w:ascii="Times New Roman" w:hAnsi="Times New Roman"/>
+          <w:sz w:val="20"/>
+          <w:szCs w:val="20"/>
+          <w:highlight w:val="green"/>
         </w:rPr>
         <w:t>sp_rptHierarchySummary.sql</w:t>
       </w:r>
@@ -2738,13 +2842,15 @@
           <w:rFonts w:ascii="Times New Roman" w:hAnsi="Times New Roman"/>
           <w:sz w:val="20"/>
           <w:szCs w:val="20"/>
-        </w:rPr>
-      </w:pPr>
-      <w:r>
-        <w:rPr>
-          <w:rFonts w:ascii="Times New Roman" w:hAnsi="Times New Roman"/>
-          <w:sz w:val="20"/>
-          <w:szCs w:val="20"/>
+          <w:highlight w:val="green"/>
+        </w:rPr>
+      </w:pPr>
+      <w:r>
+        <w:rPr>
+          <w:rFonts w:ascii="Times New Roman" w:hAnsi="Times New Roman"/>
+          <w:sz w:val="20"/>
+          <w:szCs w:val="20"/>
+          <w:highlight w:val="green"/>
         </w:rPr>
         <w:t>sp_rptModulesByRole.sql</w:t>
       </w:r>
@@ -2763,6 +2869,7 @@
           <w:rFonts w:ascii="Times New Roman" w:hAnsi="Times New Roman"/>
           <w:sz w:val="20"/>
           <w:szCs w:val="20"/>
+          <w:highlight w:val="green"/>
         </w:rPr>
         <w:t>sp_rptWarningSummary.sql</w:t>
       </w:r>
@@ -4755,7 +4862,7 @@
         <w:noProof/>
         <w:sz w:val="18"/>
       </w:rPr>
-      <w:t>3</w:t>
+      <w:t>6</w:t>
     </w:r>
     <w:r>
       <w:rPr>

</xml_diff>

<commit_message>
Project updated with deployment configuration for sql server 2012 servers and environments. TFS 7106.
git-tfs-id: [https://tfs.omnicloud.local/tfs/cco%20program/]$/eCoaching_V2;C38428
</commit_message>
<xml_diff>
--- a/Runbook/SSRS/CCO_eCoaching_SSRS_Runbook.docx
+++ b/Runbook/SSRS/CCO_eCoaching_SSRS_Runbook.docx
@@ -261,7 +261,7 @@
               <w:rPr>
                 <w:i w:val="0"/>
               </w:rPr>
-              <w:t>1</w:t>
+              <w:t>2</w:t>
             </w:r>
             <w:r>
               <w:rPr>
@@ -318,13 +318,13 @@
               <w:rPr>
                 <w:rFonts w:ascii="Times New Roman (PCL6)" w:hAnsi="Times New Roman (PCL6)"/>
               </w:rPr>
-              <w:t>Initial deployment</w:t>
+              <w:t>Upgrade to SQL Server 2012.</w:t>
             </w:r>
             <w:r>
               <w:rPr>
                 <w:rFonts w:ascii="Times New Roman (PCL6)" w:hAnsi="Times New Roman (PCL6)"/>
               </w:rPr>
-              <w:t xml:space="preserve">. </w:t>
+              <w:t xml:space="preserve"> </w:t>
             </w:r>
             <w:r>
               <w:rPr>
@@ -336,24 +336,28 @@
               <w:rPr>
                 <w:rFonts w:ascii="Times New Roman (PCL6)" w:hAnsi="Times New Roman (PCL6)"/>
               </w:rPr>
-              <w:t xml:space="preserve">5621 – Summary Reports (Coaching, Warning, Hierarchy, </w:t>
-            </w:r>
-            <w:proofErr w:type="spellStart"/>
+              <w:t>7106</w:t>
+            </w:r>
             <w:r>
               <w:rPr>
                 <w:rFonts w:ascii="Times New Roman (PCL6)" w:hAnsi="Times New Roman (PCL6)"/>
               </w:rPr>
-              <w:t>AdminActivity</w:t>
-            </w:r>
-            <w:proofErr w:type="spellEnd"/>
-            <w:r>
+              <w:t xml:space="preserve"> </w:t>
+            </w:r>
+          </w:p>
+          <w:p>
+            <w:pPr>
+              <w:cnfStyle w:val="000000000000" w:firstRow="0" w:lastRow="0" w:firstColumn="0" w:lastColumn="0" w:oddVBand="0" w:evenVBand="0" w:oddHBand="0" w:evenHBand="0" w:firstRowFirstColumn="0" w:firstRowLastColumn="0" w:lastRowFirstColumn="0" w:lastRowLastColumn="0"/>
               <w:rPr>
                 <w:rFonts w:ascii="Times New Roman (PCL6)" w:hAnsi="Times New Roman (PCL6)"/>
               </w:rPr>
-              <w:t>)</w:t>
-            </w:r>
-            <w:bookmarkStart w:id="0" w:name="_GoBack"/>
-            <w:bookmarkEnd w:id="0"/>
+            </w:pPr>
+            <w:r>
+              <w:rPr>
+                <w:rFonts w:ascii="Times New Roman (PCL6)" w:hAnsi="Times New Roman (PCL6)"/>
+              </w:rPr>
+              <w:t>New servers and Reporting sites.</w:t>
+            </w:r>
           </w:p>
         </w:tc>
       </w:tr>
@@ -1083,6 +1087,81 @@
                 <w:szCs w:val="18"/>
               </w:rPr>
             </w:pPr>
+            <w:r>
+              <w:rPr>
+                <w:sz w:val="18"/>
+                <w:szCs w:val="18"/>
+              </w:rPr>
+              <w:t>8/16</w:t>
+            </w:r>
+            <w:r>
+              <w:rPr>
+                <w:sz w:val="18"/>
+                <w:szCs w:val="18"/>
+              </w:rPr>
+              <w:t>/2017</w:t>
+            </w:r>
+          </w:p>
+        </w:tc>
+        <w:tc>
+          <w:tcPr>
+            <w:tcW w:w="5310" w:type="dxa"/>
+          </w:tcPr>
+          <w:p>
+            <w:pPr>
+              <w:pStyle w:val="TableText"/>
+              <w:ind w:left="72"/>
+              <w:rPr>
+                <w:sz w:val="18"/>
+                <w:szCs w:val="18"/>
+              </w:rPr>
+            </w:pPr>
+            <w:r>
+              <w:rPr>
+                <w:sz w:val="18"/>
+                <w:szCs w:val="18"/>
+              </w:rPr>
+              <w:t>Upgrade to SQL Server 2012 – TFS 7106</w:t>
+            </w:r>
+          </w:p>
+        </w:tc>
+        <w:tc>
+          <w:tcPr>
+            <w:tcW w:w="2448" w:type="dxa"/>
+          </w:tcPr>
+          <w:p>
+            <w:pPr>
+              <w:pStyle w:val="TableText"/>
+              <w:ind w:left="162"/>
+              <w:rPr>
+                <w:sz w:val="18"/>
+                <w:szCs w:val="18"/>
+              </w:rPr>
+            </w:pPr>
+            <w:r>
+              <w:rPr>
+                <w:sz w:val="18"/>
+                <w:szCs w:val="18"/>
+              </w:rPr>
+              <w:t>Susmitha Palacherla</w:t>
+            </w:r>
+          </w:p>
+        </w:tc>
+      </w:tr>
+      <w:tr>
+        <w:tc>
+          <w:tcPr>
+            <w:tcW w:w="1818" w:type="dxa"/>
+          </w:tcPr>
+          <w:p>
+            <w:pPr>
+              <w:pStyle w:val="TableText"/>
+              <w:ind w:left="90"/>
+              <w:rPr>
+                <w:sz w:val="18"/>
+                <w:szCs w:val="18"/>
+              </w:rPr>
+            </w:pPr>
           </w:p>
         </w:tc>
         <w:tc>
@@ -1257,11 +1336,11 @@
             <w:pPr>
               <w:pStyle w:val="ProcessHeaders"/>
             </w:pPr>
-            <w:bookmarkStart w:id="1" w:name="_Toc480967414"/>
+            <w:bookmarkStart w:id="0" w:name="_Toc480967414"/>
             <w:r>
               <w:t>Overview</w:t>
             </w:r>
-            <w:bookmarkEnd w:id="1"/>
+            <w:bookmarkEnd w:id="0"/>
           </w:p>
         </w:tc>
       </w:tr>
@@ -1400,20 +1479,27 @@
                 <w:b/>
                 <w:u w:val="single"/>
               </w:rPr>
-              <w:t>1.</w:t>
+              <w:t>2</w:t>
             </w:r>
             <w:r>
               <w:rPr>
                 <w:b/>
                 <w:u w:val="single"/>
               </w:rPr>
-              <w:t>0</w:t>
+              <w:t>.</w:t>
             </w:r>
             <w:r>
               <w:rPr>
                 <w:b/>
                 <w:u w:val="single"/>
               </w:rPr>
+              <w:t>0</w:t>
+            </w:r>
+            <w:r>
+              <w:rPr>
+                <w:b/>
+                <w:u w:val="single"/>
+              </w:rPr>
               <w:t>:</w:t>
             </w:r>
           </w:p>
@@ -1431,7 +1517,7 @@
               <w:t xml:space="preserve"> </w:t>
             </w:r>
             <w:r>
-              <w:t>Initial deployment.</w:t>
+              <w:t>Upgrade to SQL Server 2012</w:t>
             </w:r>
           </w:p>
           <w:p>
@@ -1492,20 +1578,34 @@
               <w:pStyle w:val="SOPBodyText"/>
             </w:pPr>
             <w:r>
-              <w:t xml:space="preserve">You will need to know which environment you are deploying to (Development, </w:t>
-            </w:r>
-            <w:r>
-              <w:t>System Test</w:t>
+              <w:t>You will need to know which environment y</w:t>
+            </w:r>
+            <w:r>
+              <w:t>ou are deploying to (Dev</w:t>
             </w:r>
             <w:r>
               <w:t xml:space="preserve">, </w:t>
             </w:r>
             <w:r>
+              <w:t>Sys</w:t>
+            </w:r>
+            <w:r>
+              <w:t>Test</w:t>
+            </w:r>
+            <w:r>
+              <w:t xml:space="preserve">, </w:t>
+            </w:r>
+            <w:proofErr w:type="spellStart"/>
+            <w:r>
               <w:t>Load</w:t>
             </w:r>
             <w:r>
-              <w:t xml:space="preserve"> Test</w:t>
-            </w:r>
+              <w:t>T</w:t>
+            </w:r>
+            <w:r>
+              <w:t>est</w:t>
+            </w:r>
+            <w:proofErr w:type="spellEnd"/>
             <w:r>
               <w:t xml:space="preserve">, or </w:t>
             </w:r>
@@ -1568,7 +1668,7 @@
                 <w:sz w:val="20"/>
                 <w:szCs w:val="20"/>
               </w:rPr>
-              <w:t xml:space="preserve">System </w:t>
+              <w:t xml:space="preserve">Dev - </w:t>
             </w:r>
             <w:r>
               <w:rPr>
@@ -1576,7 +1676,7 @@
                 <w:sz w:val="20"/>
                 <w:szCs w:val="20"/>
               </w:rPr>
-              <w:t xml:space="preserve">Test - VRIVFSSDBT02/SCORT01,1438 </w:t>
+              <w:t>f3420-ecldb</w:t>
             </w:r>
             <w:r>
               <w:rPr>
@@ -1584,7 +1684,7 @@
                 <w:sz w:val="20"/>
                 <w:szCs w:val="20"/>
               </w:rPr>
-              <w:t>–</w:t>
+              <w:t>d</w:t>
             </w:r>
             <w:r>
               <w:rPr>
@@ -1592,36 +1692,32 @@
                 <w:sz w:val="20"/>
                 <w:szCs w:val="20"/>
               </w:rPr>
-              <w:t xml:space="preserve"> </w:t>
-            </w:r>
-            <w:proofErr w:type="spellStart"/>
+              <w:t>01</w:t>
+            </w:r>
             <w:r>
               <w:rPr>
                 <w:rFonts w:ascii="Times New Roman" w:hAnsi="Times New Roman"/>
                 <w:sz w:val="20"/>
                 <w:szCs w:val="20"/>
               </w:rPr>
-              <w:t>eCoachingTest</w:t>
-            </w:r>
-            <w:proofErr w:type="spellEnd"/>
-          </w:p>
-          <w:p>
-            <w:pPr>
-              <w:pStyle w:val="NoSpacing"/>
+              <w:t xml:space="preserve"> [</w:t>
+            </w:r>
+            <w:proofErr w:type="spellStart"/>
+            <w:r>
               <w:rPr>
                 <w:rFonts w:ascii="Times New Roman" w:hAnsi="Times New Roman"/>
                 <w:sz w:val="20"/>
                 <w:szCs w:val="20"/>
               </w:rPr>
-            </w:pPr>
-            <w:proofErr w:type="spellStart"/>
+              <w:t>eCoaching</w:t>
+            </w:r>
             <w:r>
               <w:rPr>
                 <w:rFonts w:ascii="Times New Roman" w:hAnsi="Times New Roman"/>
                 <w:sz w:val="20"/>
                 <w:szCs w:val="20"/>
               </w:rPr>
-              <w:t>LoadTest</w:t>
+              <w:t>Dev</w:t>
             </w:r>
             <w:proofErr w:type="spellEnd"/>
             <w:r>
@@ -1630,24 +1726,25 @@
                 <w:sz w:val="20"/>
                 <w:szCs w:val="20"/>
               </w:rPr>
-              <w:t xml:space="preserve"> - </w:t>
-            </w:r>
-            <w:r>
+              <w:t>]</w:t>
+            </w:r>
+          </w:p>
+          <w:p>
+            <w:pPr>
+              <w:pStyle w:val="NoSpacing"/>
               <w:rPr>
                 <w:rFonts w:ascii="Times New Roman" w:hAnsi="Times New Roman"/>
                 <w:sz w:val="20"/>
                 <w:szCs w:val="20"/>
               </w:rPr>
-              <w:t xml:space="preserve"> VDENSSDBP07\SCORP01,1436 – </w:t>
-            </w:r>
-            <w:proofErr w:type="spellStart"/>
+            </w:pPr>
             <w:r>
               <w:rPr>
                 <w:rFonts w:ascii="Times New Roman" w:hAnsi="Times New Roman"/>
                 <w:sz w:val="20"/>
                 <w:szCs w:val="20"/>
               </w:rPr>
-              <w:t>eCoaching</w:t>
+              <w:t>Sys</w:t>
             </w:r>
             <w:r>
               <w:rPr>
@@ -1655,40 +1752,199 @@
                 <w:sz w:val="20"/>
                 <w:szCs w:val="20"/>
               </w:rPr>
-              <w:t>_LoadTest</w:t>
-            </w:r>
-            <w:proofErr w:type="spellEnd"/>
-          </w:p>
-          <w:p>
-            <w:pPr>
-              <w:pStyle w:val="NoSpacing"/>
+              <w:t xml:space="preserve">Test - </w:t>
+            </w:r>
+            <w:r>
               <w:rPr>
                 <w:rFonts w:ascii="Times New Roman" w:hAnsi="Times New Roman"/>
                 <w:sz w:val="20"/>
                 <w:szCs w:val="20"/>
               </w:rPr>
-            </w:pPr>
+              <w:t>f3420-ecldbt01</w:t>
+            </w:r>
             <w:r>
               <w:rPr>
                 <w:rFonts w:ascii="Times New Roman" w:hAnsi="Times New Roman"/>
                 <w:sz w:val="20"/>
                 <w:szCs w:val="20"/>
               </w:rPr>
-              <w:t>Production</w:t>
-            </w:r>
-            <w:r>
-              <w:rPr>
-                <w:rFonts w:ascii="Times New Roman" w:hAnsi="Times New Roman"/>
-              </w:rPr>
-              <w:t xml:space="preserve"> </w:t>
-            </w:r>
+              <w:t xml:space="preserve"> [</w:t>
+            </w:r>
+            <w:proofErr w:type="spellStart"/>
             <w:r>
               <w:rPr>
                 <w:rFonts w:ascii="Times New Roman" w:hAnsi="Times New Roman"/>
                 <w:sz w:val="20"/>
                 <w:szCs w:val="20"/>
               </w:rPr>
-              <w:t>– VDENSSDBP07\SCORP01,1436 – eCoaching</w:t>
+              <w:t>eCoachingTest</w:t>
+            </w:r>
+            <w:proofErr w:type="spellEnd"/>
+            <w:r>
+              <w:rPr>
+                <w:rFonts w:ascii="Times New Roman" w:hAnsi="Times New Roman"/>
+                <w:sz w:val="20"/>
+                <w:szCs w:val="20"/>
+              </w:rPr>
+              <w:t>]</w:t>
+            </w:r>
+          </w:p>
+          <w:p>
+            <w:pPr>
+              <w:pStyle w:val="NoSpacing"/>
+              <w:rPr>
+                <w:rFonts w:ascii="Times New Roman" w:hAnsi="Times New Roman"/>
+                <w:sz w:val="20"/>
+                <w:szCs w:val="20"/>
+              </w:rPr>
+            </w:pPr>
+            <w:proofErr w:type="spellStart"/>
+            <w:r>
+              <w:rPr>
+                <w:rFonts w:ascii="Times New Roman" w:hAnsi="Times New Roman"/>
+                <w:sz w:val="20"/>
+                <w:szCs w:val="20"/>
+              </w:rPr>
+              <w:t>LoadTest</w:t>
+            </w:r>
+            <w:proofErr w:type="spellEnd"/>
+            <w:r>
+              <w:rPr>
+                <w:rFonts w:ascii="Times New Roman" w:hAnsi="Times New Roman"/>
+                <w:sz w:val="20"/>
+                <w:szCs w:val="20"/>
+              </w:rPr>
+              <w:t xml:space="preserve"> - </w:t>
+            </w:r>
+            <w:r>
+              <w:rPr>
+                <w:rFonts w:ascii="Times New Roman" w:hAnsi="Times New Roman"/>
+                <w:sz w:val="20"/>
+                <w:szCs w:val="20"/>
+              </w:rPr>
+              <w:t xml:space="preserve"> </w:t>
+            </w:r>
+            <w:r>
+              <w:rPr>
+                <w:rFonts w:ascii="Times New Roman" w:hAnsi="Times New Roman"/>
+                <w:sz w:val="20"/>
+                <w:szCs w:val="20"/>
+              </w:rPr>
+              <w:t>f3420-ecldbp</w:t>
+            </w:r>
+            <w:r>
+              <w:rPr>
+                <w:rFonts w:ascii="Times New Roman" w:hAnsi="Times New Roman"/>
+                <w:sz w:val="20"/>
+                <w:szCs w:val="20"/>
+              </w:rPr>
+              <w:t>01</w:t>
+            </w:r>
+            <w:r>
+              <w:rPr>
+                <w:rFonts w:ascii="Times New Roman" w:hAnsi="Times New Roman"/>
+                <w:sz w:val="20"/>
+                <w:szCs w:val="20"/>
+              </w:rPr>
+              <w:t xml:space="preserve"> [</w:t>
+            </w:r>
+            <w:proofErr w:type="spellStart"/>
+            <w:r>
+              <w:rPr>
+                <w:rFonts w:ascii="Times New Roman" w:hAnsi="Times New Roman"/>
+                <w:sz w:val="20"/>
+                <w:szCs w:val="20"/>
+              </w:rPr>
+              <w:t>eCoaching</w:t>
+            </w:r>
+            <w:r>
+              <w:rPr>
+                <w:rFonts w:ascii="Times New Roman" w:hAnsi="Times New Roman"/>
+                <w:sz w:val="20"/>
+                <w:szCs w:val="20"/>
+              </w:rPr>
+              <w:t>LoadTest</w:t>
+            </w:r>
+            <w:proofErr w:type="spellEnd"/>
+            <w:r>
+              <w:rPr>
+                <w:rFonts w:ascii="Times New Roman" w:hAnsi="Times New Roman"/>
+                <w:sz w:val="20"/>
+                <w:szCs w:val="20"/>
+              </w:rPr>
+              <w:t>]</w:t>
+            </w:r>
+          </w:p>
+          <w:p>
+            <w:pPr>
+              <w:pStyle w:val="NoSpacing"/>
+              <w:rPr>
+                <w:rFonts w:ascii="Times New Roman" w:hAnsi="Times New Roman"/>
+                <w:sz w:val="20"/>
+                <w:szCs w:val="20"/>
+              </w:rPr>
+            </w:pPr>
+            <w:r>
+              <w:rPr>
+                <w:rFonts w:ascii="Times New Roman" w:hAnsi="Times New Roman"/>
+                <w:sz w:val="20"/>
+                <w:szCs w:val="20"/>
+              </w:rPr>
+              <w:t>Production</w:t>
+            </w:r>
+            <w:r>
+              <w:rPr>
+                <w:rFonts w:ascii="Times New Roman" w:hAnsi="Times New Roman"/>
+              </w:rPr>
+              <w:t xml:space="preserve"> </w:t>
+            </w:r>
+            <w:r>
+              <w:rPr>
+                <w:rFonts w:ascii="Times New Roman" w:hAnsi="Times New Roman"/>
+                <w:sz w:val="20"/>
+                <w:szCs w:val="20"/>
+              </w:rPr>
+              <w:t xml:space="preserve">– </w:t>
+            </w:r>
+            <w:r>
+              <w:rPr>
+                <w:rFonts w:ascii="Times New Roman" w:hAnsi="Times New Roman"/>
+                <w:sz w:val="20"/>
+                <w:szCs w:val="20"/>
+              </w:rPr>
+              <w:t>f3420-ecldbp</w:t>
+            </w:r>
+            <w:r>
+              <w:rPr>
+                <w:rFonts w:ascii="Times New Roman" w:hAnsi="Times New Roman"/>
+                <w:sz w:val="20"/>
+                <w:szCs w:val="20"/>
+              </w:rPr>
+              <w:t>01</w:t>
+            </w:r>
+            <w:r>
+              <w:rPr>
+                <w:rFonts w:ascii="Times New Roman" w:hAnsi="Times New Roman"/>
+                <w:sz w:val="20"/>
+                <w:szCs w:val="20"/>
+              </w:rPr>
+              <w:t xml:space="preserve"> [</w:t>
+            </w:r>
+            <w:r>
+              <w:rPr>
+                <w:rFonts w:ascii="Times New Roman" w:hAnsi="Times New Roman"/>
+                <w:sz w:val="20"/>
+                <w:szCs w:val="20"/>
+              </w:rPr>
+              <w:t>eCoaching</w:t>
+            </w:r>
+            <w:r>
+              <w:rPr>
+                <w:rFonts w:ascii="Times New Roman" w:hAnsi="Times New Roman"/>
+                <w:sz w:val="20"/>
+                <w:szCs w:val="20"/>
+              </w:rPr>
+              <w:t>]</w:t>
             </w:r>
           </w:p>
           <w:p>
@@ -1711,10 +1967,7 @@
               <w:pStyle w:val="TextRowLeaders"/>
             </w:pPr>
             <w:r>
-              <w:t>Reporting URL</w:t>
-            </w:r>
-            <w:r>
-              <w:t>s</w:t>
+              <w:t>Reporting URLs</w:t>
             </w:r>
             <w:r>
               <w:t>:</w:t>
@@ -1754,7 +2007,7 @@
                 <w:rPr>
                   <w:rStyle w:val="Hyperlink"/>
                 </w:rPr>
-                <w:t>http://vrivfssdbt02/Reports_SCORD01</w:t>
+                <w:t>http://f3420-ecldbd01/Reports_ECLD01/</w:t>
               </w:r>
             </w:hyperlink>
           </w:p>
@@ -1779,7 +2032,7 @@
                 <w:rPr>
                   <w:rStyle w:val="Hyperlink"/>
                 </w:rPr>
-                <w:t>http://vrivfssdbt02/Reports_SCORD01</w:t>
+                <w:t>http://f3420-ecldbt01/Reports_ECLT01/</w:t>
               </w:r>
             </w:hyperlink>
           </w:p>
@@ -1804,7 +2057,7 @@
                 <w:rPr>
                   <w:rStyle w:val="Hyperlink"/>
                 </w:rPr>
-                <w:t>http://vdenssdbp07.vangent.local/Reports_SCORP01</w:t>
+                <w:t>http://f3420-ecldbp01/Reports_ECLP01/</w:t>
               </w:r>
             </w:hyperlink>
           </w:p>
@@ -1814,6 +2067,9 @@
               <w:autoSpaceDE w:val="0"/>
               <w:autoSpaceDN w:val="0"/>
               <w:adjustRightInd w:val="0"/>
+              <w:rPr>
+                <w:rStyle w:val="Hyperlink"/>
+              </w:rPr>
             </w:pPr>
             <w:r>
               <w:rPr>
@@ -1835,9 +2091,35 @@
                 <w:rPr>
                   <w:rStyle w:val="Hyperlink"/>
                 </w:rPr>
-                <w:t>http://vdenssdbp07.vangent.local/Reports_SCORP01</w:t>
+                <w:t>http://f3420-ecldbp</w:t>
+              </w:r>
+              <w:r>
+                <w:rPr>
+                  <w:rStyle w:val="Hyperlink"/>
+                </w:rPr>
+                <w:t>01/Reports_ECL</w:t>
+              </w:r>
+              <w:r>
+                <w:rPr>
+                  <w:rStyle w:val="Hyperlink"/>
+                </w:rPr>
+                <w:t>P</w:t>
+              </w:r>
+              <w:r>
+                <w:rPr>
+                  <w:rStyle w:val="Hyperlink"/>
+                </w:rPr>
+                <w:t>01/</w:t>
               </w:r>
             </w:hyperlink>
+          </w:p>
+          <w:p>
+            <w:pPr>
+              <w:widowControl w:val="0"/>
+              <w:autoSpaceDE w:val="0"/>
+              <w:autoSpaceDN w:val="0"/>
+              <w:adjustRightInd w:val="0"/>
+            </w:pPr>
           </w:p>
           <w:p>
             <w:pPr>
@@ -1862,7 +2144,10 @@
               <w:pStyle w:val="TextRowLeaders"/>
             </w:pPr>
             <w:r>
-              <w:t>Security Impact:</w:t>
+              <w:t>Web Service URLs</w:t>
+            </w:r>
+            <w:r>
+              <w:t>:</w:t>
             </w:r>
           </w:p>
         </w:tc>
@@ -1872,11 +2157,136 @@
           </w:tcPr>
           <w:p>
             <w:pPr>
-              <w:pStyle w:val="SOPBodyText"/>
-            </w:pPr>
-            <w:r>
-              <w:t>None</w:t>
-            </w:r>
+              <w:widowControl w:val="0"/>
+              <w:autoSpaceDE w:val="0"/>
+              <w:autoSpaceDN w:val="0"/>
+              <w:adjustRightInd w:val="0"/>
+            </w:pPr>
+          </w:p>
+          <w:p>
+            <w:pPr>
+              <w:widowControl w:val="0"/>
+              <w:autoSpaceDE w:val="0"/>
+              <w:autoSpaceDN w:val="0"/>
+              <w:adjustRightInd w:val="0"/>
+              <w:rPr>
+                <w:b/>
+              </w:rPr>
+            </w:pPr>
+            <w:r>
+              <w:rPr>
+                <w:b/>
+              </w:rPr>
+              <w:t xml:space="preserve">Development: </w:t>
+            </w:r>
+            <w:hyperlink r:id="rId18" w:history="1">
+              <w:r>
+                <w:rPr>
+                  <w:rStyle w:val="Hyperlink"/>
+                </w:rPr>
+                <w:t>http://F3420-ECLDBD01/ReportServer</w:t>
+              </w:r>
+            </w:hyperlink>
+          </w:p>
+          <w:p>
+            <w:pPr>
+              <w:widowControl w:val="0"/>
+              <w:autoSpaceDE w:val="0"/>
+              <w:autoSpaceDN w:val="0"/>
+              <w:adjustRightInd w:val="0"/>
+            </w:pPr>
+            <w:r>
+              <w:rPr>
+                <w:b/>
+              </w:rPr>
+              <w:t>System Test:</w:t>
+            </w:r>
+            <w:r>
+              <w:t xml:space="preserve"> </w:t>
+            </w:r>
+            <w:hyperlink r:id="rId19" w:history="1">
+              <w:r>
+                <w:rPr>
+                  <w:rStyle w:val="Hyperlink"/>
+                </w:rPr>
+                <w:t>http://F3420-ECLDBT01/ReportServer</w:t>
+              </w:r>
+            </w:hyperlink>
+          </w:p>
+          <w:p>
+            <w:pPr>
+              <w:widowControl w:val="0"/>
+              <w:autoSpaceDE w:val="0"/>
+              <w:autoSpaceDN w:val="0"/>
+              <w:adjustRightInd w:val="0"/>
+            </w:pPr>
+            <w:r>
+              <w:rPr>
+                <w:b/>
+              </w:rPr>
+              <w:t xml:space="preserve">Load Test: </w:t>
+            </w:r>
+            <w:r>
+              <w:t xml:space="preserve"> </w:t>
+            </w:r>
+            <w:hyperlink r:id="rId20" w:history="1">
+              <w:r>
+                <w:rPr>
+                  <w:rStyle w:val="Hyperlink"/>
+                </w:rPr>
+                <w:t>http://F3420-ECLDBP01/ReportServer</w:t>
+              </w:r>
+            </w:hyperlink>
+          </w:p>
+          <w:p>
+            <w:pPr>
+              <w:widowControl w:val="0"/>
+              <w:autoSpaceDE w:val="0"/>
+              <w:autoSpaceDN w:val="0"/>
+              <w:adjustRightInd w:val="0"/>
+              <w:rPr>
+                <w:rStyle w:val="Hyperlink"/>
+              </w:rPr>
+            </w:pPr>
+            <w:r>
+              <w:rPr>
+                <w:b/>
+              </w:rPr>
+              <w:t>Production</w:t>
+            </w:r>
+            <w:r>
+              <w:t>:</w:t>
+            </w:r>
+            <w:r>
+              <w:t xml:space="preserve"> </w:t>
+            </w:r>
+            <w:r>
+              <w:t xml:space="preserve"> </w:t>
+            </w:r>
+            <w:hyperlink r:id="rId21" w:history="1">
+              <w:r>
+                <w:t>http://F3420-ECLDBP01/ReportServer</w:t>
+              </w:r>
+            </w:hyperlink>
+          </w:p>
+          <w:p>
+            <w:pPr>
+              <w:widowControl w:val="0"/>
+              <w:autoSpaceDE w:val="0"/>
+              <w:autoSpaceDN w:val="0"/>
+              <w:adjustRightInd w:val="0"/>
+              <w:rPr>
+                <w:rStyle w:val="Hyperlink"/>
+              </w:rPr>
+            </w:pPr>
+          </w:p>
+          <w:p>
+            <w:pPr>
+              <w:widowControl w:val="0"/>
+              <w:autoSpaceDE w:val="0"/>
+              <w:autoSpaceDN w:val="0"/>
+              <w:adjustRightInd w:val="0"/>
+            </w:pPr>
           </w:p>
         </w:tc>
       </w:tr>
@@ -1893,7 +2303,7 @@
               <w:pStyle w:val="TextRowLeaders"/>
             </w:pPr>
             <w:r>
-              <w:t>Access Level Needed:</w:t>
+              <w:t>Security Impact:</w:t>
             </w:r>
           </w:p>
         </w:tc>
@@ -1906,19 +2316,38 @@
               <w:pStyle w:val="SOPBodyText"/>
             </w:pPr>
             <w:r>
-              <w:t xml:space="preserve">Implementer needs </w:t>
-            </w:r>
-            <w:r>
-              <w:t xml:space="preserve">appropriate access to the </w:t>
-            </w:r>
-            <w:r>
-              <w:t>web</w:t>
-            </w:r>
-            <w:r>
-              <w:t xml:space="preserve"> and database</w:t>
-            </w:r>
-            <w:r>
-              <w:t xml:space="preserve"> environments listed above.</w:t>
+              <w:t>None</w:t>
+            </w:r>
+          </w:p>
+        </w:tc>
+      </w:tr>
+      <w:tr>
+        <w:trPr>
+          <w:cantSplit/>
+        </w:trPr>
+        <w:tc>
+          <w:tcPr>
+            <w:tcW w:w="2880" w:type="dxa"/>
+          </w:tcPr>
+          <w:p>
+            <w:pPr>
+              <w:pStyle w:val="TextRowLeaders"/>
+            </w:pPr>
+            <w:r>
+              <w:t>Access Level Needed:</w:t>
+            </w:r>
+          </w:p>
+        </w:tc>
+        <w:tc>
+          <w:tcPr>
+            <w:tcW w:w="6480" w:type="dxa"/>
+          </w:tcPr>
+          <w:p>
+            <w:pPr>
+              <w:pStyle w:val="SOPBodyText"/>
+            </w:pPr>
+            <w:r>
+              <w:t>Implementer needs appropriate access to the web and database environments listed above.</w:t>
             </w:r>
           </w:p>
         </w:tc>
@@ -1965,15 +2394,14 @@
             <w:pPr>
               <w:pStyle w:val="ProcessHeaders"/>
             </w:pPr>
-            <w:bookmarkStart w:id="2" w:name="_Toc480967415"/>
-            <w:r>
-              <w:lastRenderedPageBreak/>
+            <w:bookmarkStart w:id="1" w:name="_Toc480967415"/>
+            <w:r>
               <w:t>Implementation Steps</w:t>
             </w:r>
             <w:r>
               <w:t xml:space="preserve"> – Supporting DB Objects</w:t>
             </w:r>
-            <w:bookmarkEnd w:id="2"/>
+            <w:bookmarkEnd w:id="1"/>
           </w:p>
         </w:tc>
       </w:tr>
@@ -2110,208 +2538,30 @@
           <w:p>
             <w:pPr>
               <w:pStyle w:val="SOPBodyText"/>
-            </w:pPr>
-            <w:r>
-              <w:t>In TFS</w:t>
-            </w:r>
-            <w:r>
-              <w:t>:</w:t>
-            </w:r>
-          </w:p>
-          <w:p>
-            <w:pPr>
-              <w:pStyle w:val="SOPBodyText"/>
-              <w:numPr>
-                <w:ilvl w:val="0"/>
-                <w:numId w:val="22"/>
-              </w:numPr>
-            </w:pPr>
-            <w:r>
-              <w:t>&lt;\eCoaching_V2\Code\DB\Stored Procedures\</w:t>
+              <w:jc w:val="both"/>
+            </w:pPr>
+            <w:r>
+              <w:rPr>
+                <w:highlight w:val="lightGray"/>
+              </w:rPr>
+              <w:t>\eCoaching_V2\Code\DB\Stored Procedures\</w:t>
             </w:r>
             <w:proofErr w:type="spellStart"/>
             <w:r>
-              <w:t>sp_rptAdminActivitySummary.sql</w:t>
+              <w:rPr>
+                <w:highlight w:val="lightGray"/>
+              </w:rPr>
+              <w:t>sp_rptCoachingSummary.sql</w:t>
             </w:r>
             <w:proofErr w:type="spellEnd"/>
             <w:r>
-              <w:t xml:space="preserve">– </w:t>
-            </w:r>
-            <w:proofErr w:type="spellStart"/>
-            <w:r>
-              <w:t>Changeset</w:t>
-            </w:r>
-            <w:proofErr w:type="spellEnd"/>
-            <w:r>
-              <w:t xml:space="preserve"> 37009</w:t>
-            </w:r>
-          </w:p>
-          <w:p>
-            <w:pPr>
-              <w:pStyle w:val="SOPBodyText"/>
-              <w:numPr>
-                <w:ilvl w:val="0"/>
-                <w:numId w:val="22"/>
-              </w:numPr>
-            </w:pPr>
-            <w:r>
-              <w:t>&lt;\eCoaching_V2\Code\DB\Stored Procedures\</w:t>
-            </w:r>
-            <w:proofErr w:type="spellStart"/>
-            <w:r>
-              <w:t>sp_rptCoachingSummary.sql</w:t>
-            </w:r>
-            <w:proofErr w:type="spellEnd"/>
-            <w:r>
-              <w:t xml:space="preserve">– </w:t>
-            </w:r>
-            <w:proofErr w:type="spellStart"/>
-            <w:r>
-              <w:t>Changeset</w:t>
-            </w:r>
-            <w:proofErr w:type="spellEnd"/>
-            <w:r>
-              <w:t xml:space="preserve"> 37150</w:t>
-            </w:r>
-          </w:p>
-          <w:p>
-            <w:pPr>
-              <w:pStyle w:val="SOPBodyText"/>
-              <w:numPr>
-                <w:ilvl w:val="0"/>
-                <w:numId w:val="22"/>
-              </w:numPr>
-            </w:pPr>
-            <w:r>
-              <w:t>&lt;\eCoaching_V2\Code\DB\Stored Procedures\</w:t>
-            </w:r>
-            <w:proofErr w:type="spellStart"/>
-            <w:r>
-              <w:t>sp_rptGetActionsforAdminType.sql</w:t>
-            </w:r>
-            <w:proofErr w:type="spellEnd"/>
-            <w:r>
-              <w:t xml:space="preserve">– </w:t>
-            </w:r>
-            <w:proofErr w:type="spellStart"/>
-            <w:r>
-              <w:t>Changeset</w:t>
-            </w:r>
-            <w:proofErr w:type="spellEnd"/>
-            <w:r>
-              <w:t xml:space="preserve"> 37009</w:t>
-            </w:r>
-          </w:p>
-          <w:p>
-            <w:pPr>
-              <w:pStyle w:val="SOPBodyText"/>
-              <w:numPr>
-                <w:ilvl w:val="0"/>
-                <w:numId w:val="22"/>
-              </w:numPr>
-            </w:pPr>
-            <w:r>
-              <w:t>&lt;\eCoaching_V2\Code\DB\Stored Procedures\</w:t>
-            </w:r>
-            <w:proofErr w:type="spellStart"/>
-            <w:r>
-              <w:t>sp_rptGetFormNamesforAdminActivity.sql</w:t>
-            </w:r>
-            <w:proofErr w:type="spellEnd"/>
-            <w:r>
-              <w:t xml:space="preserve">– </w:t>
-            </w:r>
-            <w:proofErr w:type="spellStart"/>
-            <w:r>
-              <w:t>Changeset</w:t>
-            </w:r>
-            <w:proofErr w:type="spellEnd"/>
-            <w:r>
-              <w:t xml:space="preserve"> 37009</w:t>
-            </w:r>
-          </w:p>
-          <w:p>
-            <w:pPr>
-              <w:pStyle w:val="SOPBodyText"/>
-              <w:numPr>
-                <w:ilvl w:val="0"/>
-                <w:numId w:val="22"/>
-              </w:numPr>
-            </w:pPr>
-            <w:r>
-              <w:t>&lt;\eCoaching_V2\Code\DB\Stored Procedures\</w:t>
-            </w:r>
-            <w:proofErr w:type="spellStart"/>
-            <w:r>
-              <w:t>sp_rptHierarchySummary.sql</w:t>
-            </w:r>
-            <w:proofErr w:type="spellEnd"/>
-            <w:r>
-              <w:t xml:space="preserve">– </w:t>
-            </w:r>
-            <w:proofErr w:type="spellStart"/>
-            <w:r>
-              <w:t>Changeset</w:t>
-            </w:r>
-            <w:proofErr w:type="spellEnd"/>
-            <w:r>
-              <w:t xml:space="preserve"> 36994</w:t>
-            </w:r>
-          </w:p>
-          <w:p>
-            <w:pPr>
-              <w:pStyle w:val="SOPBodyText"/>
-              <w:numPr>
-                <w:ilvl w:val="0"/>
-                <w:numId w:val="22"/>
-              </w:numPr>
-            </w:pPr>
-            <w:r>
-              <w:t>&lt;\eCoaching_V2\Code\DB\Stored Procedures\</w:t>
-            </w:r>
-            <w:proofErr w:type="spellStart"/>
-            <w:r>
-              <w:t>sp_rptModulesByRole.sql</w:t>
-            </w:r>
-            <w:proofErr w:type="spellEnd"/>
-            <w:r>
-              <w:t xml:space="preserve">– </w:t>
-            </w:r>
-            <w:proofErr w:type="spellStart"/>
-            <w:r>
-              <w:t>Changeset</w:t>
-            </w:r>
-            <w:proofErr w:type="spellEnd"/>
-            <w:r>
-              <w:t xml:space="preserve"> 36927</w:t>
-            </w:r>
-          </w:p>
-          <w:p>
-            <w:pPr>
-              <w:pStyle w:val="SOPBodyText"/>
-              <w:numPr>
-                <w:ilvl w:val="0"/>
-                <w:numId w:val="22"/>
-              </w:numPr>
-            </w:pPr>
-            <w:r>
-              <w:t>&lt;\eCoaching_V2\Code\DB\Stored Procedures\</w:t>
-            </w:r>
-            <w:proofErr w:type="spellStart"/>
-            <w:r>
-              <w:t>sp_rptWarningSummary.sql</w:t>
-            </w:r>
-            <w:proofErr w:type="spellEnd"/>
-            <w:r>
-              <w:t xml:space="preserve">– </w:t>
-            </w:r>
-            <w:proofErr w:type="spellStart"/>
-            <w:r>
-              <w:t>Changeset</w:t>
-            </w:r>
-            <w:proofErr w:type="spellEnd"/>
-            <w:r>
-              <w:t xml:space="preserve"> 37150</w:t>
+              <w:rPr>
+                <w:highlight w:val="lightGray"/>
+              </w:rPr>
+              <w:t xml:space="preserve"> </w:t>
+            </w:r>
+            <w:r>
+              <w:t>(Change set 38424)</w:t>
             </w:r>
           </w:p>
         </w:tc>
@@ -2329,7 +2579,7 @@
               <w:pStyle w:val="TextRowLeaders"/>
             </w:pPr>
             <w:r>
-              <w:t>Procedure</w:t>
+              <w:t>Step 1:</w:t>
             </w:r>
           </w:p>
         </w:tc>
@@ -2339,8 +2589,27 @@
           </w:tcPr>
           <w:p>
             <w:pPr>
-              <w:pStyle w:val="SOPBodyText"/>
-            </w:pPr>
+              <w:pStyle w:val="SOPBullets"/>
+              <w:numPr>
+                <w:ilvl w:val="0"/>
+                <w:numId w:val="0"/>
+              </w:numPr>
+            </w:pPr>
+            <w:r>
+              <w:t>Open SQL Server Management Studio and log in with account with rights to environment migrating to.</w:t>
+            </w:r>
+          </w:p>
+          <w:p>
+            <w:pPr>
+              <w:pStyle w:val="SOPBullets"/>
+              <w:numPr>
+                <w:ilvl w:val="0"/>
+                <w:numId w:val="0"/>
+              </w:numPr>
+            </w:pPr>
+            <w:r>
+              <w:t xml:space="preserve">Refer to Affected servers and databases list in Overview section </w:t>
+            </w:r>
           </w:p>
         </w:tc>
       </w:tr>
@@ -2357,7 +2626,7 @@
               <w:pStyle w:val="TextRowLeaders"/>
             </w:pPr>
             <w:r>
-              <w:t>Step 1:</w:t>
+              <w:t>Step 2:</w:t>
             </w:r>
           </w:p>
         </w:tc>
@@ -2374,54 +2643,19 @@
               </w:numPr>
             </w:pPr>
             <w:r>
-              <w:t>Open SQL Server Management Studio and log in with account with rights to environment migrating to.</w:t>
-            </w:r>
-          </w:p>
-          <w:p>
-            <w:pPr>
-              <w:pStyle w:val="SOPBullets"/>
-              <w:numPr>
-                <w:ilvl w:val="0"/>
-                <w:numId w:val="0"/>
-              </w:numPr>
-            </w:pPr>
-            <w:r>
-              <w:t xml:space="preserve">Refer to Affected servers and databases list in Overview section </w:t>
-            </w:r>
-          </w:p>
-        </w:tc>
-      </w:tr>
-      <w:tr>
-        <w:trPr>
-          <w:cantSplit/>
-        </w:trPr>
-        <w:tc>
-          <w:tcPr>
-            <w:tcW w:w="2876" w:type="dxa"/>
-          </w:tcPr>
-          <w:p>
-            <w:pPr>
-              <w:pStyle w:val="TextRowLeaders"/>
-            </w:pPr>
-            <w:r>
-              <w:t>Step 2:</w:t>
-            </w:r>
-          </w:p>
-        </w:tc>
-        <w:tc>
-          <w:tcPr>
-            <w:tcW w:w="6546" w:type="dxa"/>
-          </w:tcPr>
-          <w:p>
-            <w:pPr>
-              <w:pStyle w:val="SOPBullets"/>
-              <w:numPr>
-                <w:ilvl w:val="0"/>
-                <w:numId w:val="0"/>
-              </w:numPr>
-            </w:pPr>
-            <w:r>
-              <w:t xml:space="preserve">Get Stored Procedures and Functions listed under Code Files and execute them in </w:t>
+              <w:t>Get</w:t>
+            </w:r>
+            <w:r>
+              <w:t xml:space="preserve"> Stored Procedure</w:t>
+            </w:r>
+            <w:r>
+              <w:t xml:space="preserve"> listed under Code Files and execute </w:t>
+            </w:r>
+            <w:r>
+              <w:t>it</w:t>
+            </w:r>
+            <w:r>
+              <w:t xml:space="preserve"> in </w:t>
             </w:r>
             <w:proofErr w:type="spellStart"/>
             <w:r>
@@ -2438,7 +2672,7 @@
               <w:t>environment</w:t>
             </w:r>
             <w:r>
-              <w:t>.</w:t>
+              <w:t xml:space="preserve"> with nothing selected.</w:t>
             </w:r>
           </w:p>
         </w:tc>
@@ -2516,15 +2750,14 @@
             <w:pPr>
               <w:pStyle w:val="ProcessHeaders"/>
             </w:pPr>
-            <w:bookmarkStart w:id="3" w:name="_Toc480967416"/>
-            <w:r>
-              <w:lastRenderedPageBreak/>
+            <w:bookmarkStart w:id="2" w:name="_Toc480967416"/>
+            <w:r>
               <w:t>Verification of Implementation</w:t>
             </w:r>
             <w:r>
               <w:t xml:space="preserve"> – Supporting DB Objects</w:t>
             </w:r>
-            <w:bookmarkEnd w:id="3"/>
+            <w:bookmarkEnd w:id="2"/>
           </w:p>
         </w:tc>
       </w:tr>
@@ -2746,6 +2979,7 @@
               <w:pStyle w:val="TextRowLeaders"/>
             </w:pPr>
             <w:r>
+              <w:lastRenderedPageBreak/>
               <w:t>Step 1:</w:t>
             </w:r>
           </w:p>
@@ -2764,7 +2998,10 @@
               <w:ind w:left="360" w:hanging="360"/>
             </w:pPr>
             <w:r>
-              <w:t>In the SSMS window pointing to the target database for migration environment verify that the following objects exist.</w:t>
+              <w:t>In the SSMS window pointing to the target database for migration environment verify t</w:t>
+            </w:r>
+            <w:r>
+              <w:t>hat the following objects show the TFS number related to this implementation in the Revision history.</w:t>
             </w:r>
           </w:p>
           <w:p>
@@ -2815,142 +3052,92 @@
           </w:p>
           <w:p>
             <w:pPr>
-              <w:pStyle w:val="SOPBullets"/>
-              <w:numPr>
-                <w:ilvl w:val="1"/>
-                <w:numId w:val="22"/>
-              </w:numPr>
-            </w:pPr>
-            <w:r>
-              <w:t>[EC].[</w:t>
+              <w:autoSpaceDE w:val="0"/>
+              <w:autoSpaceDN w:val="0"/>
+              <w:adjustRightInd w:val="0"/>
+            </w:pPr>
+            <w:r>
+              <w:rPr>
+                <w:rFonts w:ascii="Consolas" w:hAnsi="Consolas" w:cs="Consolas"/>
+                <w:color w:val="0000FF"/>
+                <w:sz w:val="19"/>
+                <w:szCs w:val="19"/>
+              </w:rPr>
+              <w:t>PROCEDURE</w:t>
+            </w:r>
+            <w:r>
+              <w:rPr>
+                <w:rFonts w:ascii="Consolas" w:hAnsi="Consolas" w:cs="Consolas"/>
+                <w:sz w:val="19"/>
+                <w:szCs w:val="19"/>
+              </w:rPr>
+              <w:t xml:space="preserve"> </w:t>
+            </w:r>
+            <w:r>
+              <w:rPr>
+                <w:rFonts w:ascii="Consolas" w:hAnsi="Consolas" w:cs="Consolas"/>
+                <w:color w:val="008080"/>
+                <w:sz w:val="19"/>
+                <w:szCs w:val="19"/>
+              </w:rPr>
+              <w:t>[EC]</w:t>
+            </w:r>
+            <w:r>
+              <w:rPr>
+                <w:rFonts w:ascii="Consolas" w:hAnsi="Consolas" w:cs="Consolas"/>
+                <w:color w:val="808080"/>
+                <w:sz w:val="19"/>
+                <w:szCs w:val="19"/>
+              </w:rPr>
+              <w:t>.</w:t>
+            </w:r>
+            <w:r>
+              <w:rPr>
+                <w:rFonts w:ascii="Consolas" w:hAnsi="Consolas" w:cs="Consolas"/>
+                <w:color w:val="008080"/>
+                <w:sz w:val="19"/>
+                <w:szCs w:val="19"/>
+              </w:rPr>
+              <w:t>[</w:t>
             </w:r>
             <w:proofErr w:type="spellStart"/>
             <w:r>
-              <w:t>sp_rptAdminActivitySummary.sql</w:t>
+              <w:rPr>
+                <w:rFonts w:ascii="Consolas" w:hAnsi="Consolas" w:cs="Consolas"/>
+                <w:color w:val="008080"/>
+                <w:sz w:val="19"/>
+                <w:szCs w:val="19"/>
+              </w:rPr>
+              <w:t>sp_rptCoachingSummary</w:t>
             </w:r>
             <w:proofErr w:type="spellEnd"/>
             <w:r>
+              <w:rPr>
+                <w:rFonts w:ascii="Consolas" w:hAnsi="Consolas" w:cs="Consolas"/>
+                <w:color w:val="008080"/>
+                <w:sz w:val="19"/>
+                <w:szCs w:val="19"/>
+              </w:rPr>
               <w:t>]</w:t>
             </w:r>
-          </w:p>
-          <w:p>
-            <w:pPr>
-              <w:pStyle w:val="SOPBullets"/>
-              <w:numPr>
-                <w:ilvl w:val="1"/>
-                <w:numId w:val="22"/>
-              </w:numPr>
-            </w:pPr>
-            <w:r>
-              <w:t>[EC].[</w:t>
-            </w:r>
-            <w:proofErr w:type="spellStart"/>
-            <w:r>
-              <w:t>sp_rptCoachingSummary.sql</w:t>
-            </w:r>
-            <w:proofErr w:type="spellEnd"/>
-            <w:r>
-              <w:t>]</w:t>
-            </w:r>
-          </w:p>
-          <w:p>
-            <w:pPr>
-              <w:pStyle w:val="SOPBullets"/>
-              <w:numPr>
-                <w:ilvl w:val="1"/>
-                <w:numId w:val="22"/>
-              </w:numPr>
-            </w:pPr>
-            <w:r>
-              <w:t>[EC].[</w:t>
-            </w:r>
-            <w:proofErr w:type="spellStart"/>
-            <w:r>
-              <w:t>sp_rptGetActionsforAdminType.sql</w:t>
-            </w:r>
-            <w:proofErr w:type="spellEnd"/>
-            <w:r>
-              <w:t>]</w:t>
-            </w:r>
-          </w:p>
-          <w:p>
-            <w:pPr>
-              <w:pStyle w:val="SOPBullets"/>
-              <w:numPr>
-                <w:ilvl w:val="1"/>
-                <w:numId w:val="22"/>
-              </w:numPr>
-            </w:pPr>
-            <w:r>
-              <w:t>[EC].[</w:t>
-            </w:r>
-            <w:proofErr w:type="spellStart"/>
-            <w:r>
-              <w:t>sp_rptGetFormNamesforAdminActivity.sql</w:t>
-            </w:r>
-            <w:proofErr w:type="spellEnd"/>
-            <w:r>
-              <w:t>]</w:t>
-            </w:r>
-          </w:p>
-          <w:p>
-            <w:pPr>
-              <w:pStyle w:val="SOPBullets"/>
-              <w:numPr>
-                <w:ilvl w:val="1"/>
-                <w:numId w:val="22"/>
-              </w:numPr>
-            </w:pPr>
-            <w:r>
-              <w:t>[EC].[</w:t>
-            </w:r>
-            <w:proofErr w:type="spellStart"/>
-            <w:r>
-              <w:t>sp_rptHierarchySummary.sql</w:t>
-            </w:r>
-            <w:proofErr w:type="spellEnd"/>
-            <w:r>
-              <w:t>]</w:t>
-            </w:r>
-          </w:p>
-          <w:p>
-            <w:pPr>
-              <w:pStyle w:val="SOPBullets"/>
-              <w:numPr>
-                <w:ilvl w:val="1"/>
-                <w:numId w:val="22"/>
-              </w:numPr>
-            </w:pPr>
-            <w:r>
-              <w:t>[EC].[</w:t>
-            </w:r>
-            <w:proofErr w:type="spellStart"/>
-            <w:r>
-              <w:t>sp_rptModulesByRole.sql</w:t>
-            </w:r>
-            <w:proofErr w:type="spellEnd"/>
-            <w:r>
-              <w:t>]</w:t>
-            </w:r>
-          </w:p>
-          <w:p>
-            <w:pPr>
-              <w:pStyle w:val="SOPBullets"/>
-              <w:numPr>
-                <w:ilvl w:val="1"/>
-                <w:numId w:val="22"/>
-              </w:numPr>
-            </w:pPr>
-            <w:r>
-              <w:t>[EC].[</w:t>
-            </w:r>
-            <w:proofErr w:type="spellStart"/>
-            <w:r>
-              <w:t>sp_rptWarningSummary.sql</w:t>
-            </w:r>
-            <w:proofErr w:type="spellEnd"/>
-            <w:r>
-              <w:t>]</w:t>
+            <w:r>
+              <w:rPr>
+                <w:rFonts w:ascii="Consolas" w:hAnsi="Consolas" w:cs="Consolas"/>
+                <w:sz w:val="19"/>
+                <w:szCs w:val="19"/>
+              </w:rPr>
+              <w:t xml:space="preserve"> </w:t>
+            </w:r>
+            <w:r>
+              <w:rPr>
+                <w:rFonts w:ascii="Consolas" w:hAnsi="Consolas" w:cs="Consolas"/>
+                <w:sz w:val="19"/>
+                <w:szCs w:val="19"/>
+              </w:rPr>
+              <w:t xml:space="preserve">- </w:t>
+            </w:r>
+            <w:r>
+              <w:t>(TFS 7106)</w:t>
             </w:r>
           </w:p>
           <w:p>
@@ -2962,6 +3149,9 @@
               </w:numPr>
               <w:ind w:left="360" w:hanging="360"/>
             </w:pPr>
+            <w:r>
+              <w:t xml:space="preserve"> </w:t>
+            </w:r>
           </w:p>
           <w:p>
             <w:pPr>
@@ -3029,14 +3219,14 @@
             <w:pPr>
               <w:pStyle w:val="ProcessHeaders"/>
             </w:pPr>
-            <w:bookmarkStart w:id="4" w:name="_Toc480967417"/>
+            <w:bookmarkStart w:id="3" w:name="_Toc480967417"/>
             <w:r>
               <w:t xml:space="preserve">Implementation Steps </w:t>
             </w:r>
             <w:r>
               <w:t xml:space="preserve"> - SSRS Reporting</w:t>
             </w:r>
-            <w:bookmarkEnd w:id="4"/>
+            <w:bookmarkEnd w:id="3"/>
           </w:p>
         </w:tc>
       </w:tr>
@@ -3057,8 +3247,8 @@
         <w:tblLook w:val="0000" w:firstRow="0" w:lastRow="0" w:firstColumn="0" w:lastColumn="0" w:noHBand="0" w:noVBand="0"/>
       </w:tblPr>
       <w:tblGrid>
-        <w:gridCol w:w="2876"/>
-        <w:gridCol w:w="6546"/>
+        <w:gridCol w:w="1592"/>
+        <w:gridCol w:w="7830"/>
       </w:tblGrid>
       <w:tr>
         <w:trPr>
@@ -3073,7 +3263,6 @@
               <w:pStyle w:val="TextRowLeaders"/>
             </w:pPr>
             <w:r>
-              <w:lastRenderedPageBreak/>
               <w:t>Purpose/Scope</w:t>
             </w:r>
             <w:r>
@@ -3142,22 +3331,7 @@
               <w:pStyle w:val="TextRowLeaders"/>
             </w:pPr>
             <w:r>
-              <w:t>Reference</w:t>
-            </w:r>
-            <w:r>
-              <w:t>s</w:t>
-            </w:r>
-            <w:r>
-              <w:t xml:space="preserve"> / form</w:t>
-            </w:r>
-            <w:r>
-              <w:t>s</w:t>
-            </w:r>
-            <w:r>
-              <w:t>/ document</w:t>
-            </w:r>
-            <w:r>
-              <w:t>s</w:t>
+              <w:t>Files to download from TFS</w:t>
             </w:r>
             <w:r>
               <w:t>:</w:t>
@@ -3173,40 +3347,70 @@
               <w:pStyle w:val="SOPBodyText"/>
             </w:pPr>
             <w:r>
-              <w:t>In TFS:</w:t>
+              <w:t xml:space="preserve">Download all files under </w:t>
             </w:r>
           </w:p>
           <w:p>
             <w:pPr>
               <w:pStyle w:val="SOPBodyText"/>
-              <w:numPr>
-                <w:ilvl w:val="0"/>
-                <w:numId w:val="22"/>
-              </w:numPr>
-            </w:pPr>
-            <w:r>
-              <w:t xml:space="preserve">&lt; </w:t>
-            </w:r>
-            <w:r>
+              <w:jc w:val="both"/>
+              <w:rPr>
+                <w:highlight w:val="lightGray"/>
+              </w:rPr>
+            </w:pPr>
+            <w:r>
+              <w:rPr>
+                <w:highlight w:val="lightGray"/>
+              </w:rPr>
+              <w:t>\eCoaching_V2\Code\SSRS\</w:t>
+            </w:r>
+            <w:proofErr w:type="spellStart"/>
+            <w:r>
+              <w:rPr>
+                <w:highlight w:val="lightGray"/>
+              </w:rPr>
+              <w:t>eCoachingReport</w:t>
+            </w:r>
+            <w:proofErr w:type="spellEnd"/>
+            <w:r>
+              <w:rPr>
+                <w:highlight w:val="lightGray"/>
+              </w:rPr>
               <w:t>\</w:t>
             </w:r>
             <w:proofErr w:type="spellStart"/>
             <w:r>
-              <w:t>cms</w:t>
+              <w:rPr>
+                <w:highlight w:val="lightGray"/>
+              </w:rPr>
+              <w:t>eCoachingReport</w:t>
             </w:r>
             <w:proofErr w:type="spellEnd"/>
             <w:r>
-              <w:t>\eCoaching_V2\Code\SSRS</w:t>
-            </w:r>
-            <w:r>
-              <w:t xml:space="preserve">\*&gt; - </w:t>
-            </w:r>
-            <w:r>
-              <w:rPr>
-                <w:b/>
-              </w:rPr>
-              <w:t>version _</w:t>
-            </w:r>
+              <w:rPr>
+                <w:highlight w:val="lightGray"/>
+              </w:rPr>
+              <w:t>\</w:t>
+            </w:r>
+          </w:p>
+          <w:p>
+            <w:pPr>
+              <w:pStyle w:val="SOPBodyText"/>
+            </w:pPr>
+            <w:r>
+              <w:t>to your local machine</w:t>
+            </w:r>
+          </w:p>
+          <w:p>
+            <w:pPr>
+              <w:pStyle w:val="SOPBodyText"/>
+            </w:pPr>
+          </w:p>
+          <w:p>
+            <w:pPr>
+              <w:pStyle w:val="SOPBodyText"/>
+              <w:ind w:left="720"/>
+            </w:pPr>
           </w:p>
         </w:tc>
       </w:tr>
@@ -3223,6 +3427,7 @@
               <w:pStyle w:val="TextRowLeaders"/>
             </w:pPr>
             <w:r>
+              <w:lastRenderedPageBreak/>
               <w:t>Preconditions</w:t>
             </w:r>
             <w:r>
@@ -3275,7 +3480,7 @@
                           </pic:cNvPicPr>
                         </pic:nvPicPr>
                         <pic:blipFill>
-                          <a:blip r:embed="rId18" r:link="rId19" cstate="print">
+                          <a:blip r:embed="rId22" r:link="rId23" cstate="print">
                             <a:extLst>
                               <a:ext uri="{28A0092B-C50C-407E-A947-70E740481C1C}">
                                 <a14:useLocalDpi xmlns:a14="http://schemas.microsoft.com/office/drawing/2010/main" val="0"/>
@@ -3327,8 +3532,8 @@
               <w:tblLook w:val="04A0" w:firstRow="1" w:lastRow="0" w:firstColumn="1" w:lastColumn="0" w:noHBand="0" w:noVBand="1"/>
             </w:tblPr>
             <w:tblGrid>
-              <w:gridCol w:w="2255"/>
-              <w:gridCol w:w="4065"/>
+              <w:gridCol w:w="3016"/>
+              <w:gridCol w:w="4588"/>
             </w:tblGrid>
             <w:tr>
               <w:trPr>
@@ -3591,7 +3796,6 @@
               <w:pStyle w:val="TextRowLeaders"/>
             </w:pPr>
             <w:r>
-              <w:lastRenderedPageBreak/>
               <w:t>Step 3:</w:t>
             </w:r>
           </w:p>
@@ -3615,7 +3819,13 @@
               <w:t>eCoachingReport.sln</w:t>
             </w:r>
             <w:r>
-              <w:t xml:space="preserve"> solution file with Visual Studio with your deployment credentials.  You will need to run Visual Studio as the user with which you have permissions to deploy.  Check to make sure that the </w:t>
+              <w:t xml:space="preserve"> solution file </w:t>
+            </w:r>
+            <w:r>
+              <w:t xml:space="preserve">from the code downloaded earlier in </w:t>
+            </w:r>
+            <w:r>
+              <w:t xml:space="preserve">Visual Studio with your deployment credentials.  You will need to run Visual Studio as the user with which you have permissions to deploy.  Check to make sure that the </w:t>
             </w:r>
             <w:proofErr w:type="spellStart"/>
             <w:r>
@@ -3641,6 +3851,7 @@
               <w:pStyle w:val="TextRowLeaders"/>
             </w:pPr>
             <w:r>
+              <w:lastRenderedPageBreak/>
               <w:t>Step 4:</w:t>
             </w:r>
           </w:p>
@@ -3794,14 +4005,12 @@
                       <w:numId w:val="0"/>
                     </w:numPr>
                   </w:pPr>
-                  <w:proofErr w:type="spellStart"/>
                   <w:r>
-                    <w:t>System</w:t>
+                    <w:t>Sys</w:t>
                   </w:r>
                   <w:r>
                     <w:t>Test</w:t>
                   </w:r>
-                  <w:proofErr w:type="spellEnd"/>
                 </w:p>
               </w:tc>
             </w:tr>
@@ -3929,7 +4138,7 @@
                           <pic:cNvPicPr/>
                         </pic:nvPicPr>
                         <pic:blipFill>
-                          <a:blip r:embed="rId20"/>
+                          <a:blip r:embed="rId24"/>
                           <a:stretch>
                             <a:fillRect/>
                           </a:stretch>
@@ -4043,10 +4252,10 @@
                 <w:noProof/>
               </w:rPr>
               <w:drawing>
-                <wp:inline distT="0" distB="0" distL="0" distR="0" wp14:anchorId="1A9B12D1" wp14:editId="4A2D9519">
-                  <wp:extent cx="3383280" cy="1828800"/>
-                  <wp:effectExtent l="0" t="0" r="7620" b="0"/>
-                  <wp:docPr id="15" name="Picture 15"/>
+                <wp:inline distT="0" distB="0" distL="0" distR="0" wp14:anchorId="55EFD527" wp14:editId="78CB0049">
+                  <wp:extent cx="3602736" cy="1828800"/>
+                  <wp:effectExtent l="0" t="0" r="0" b="0"/>
+                  <wp:docPr id="2" name="Picture 2"/>
                   <wp:cNvGraphicFramePr>
                     <a:graphicFrameLocks xmlns:a="http://schemas.openxmlformats.org/drawingml/2006/main" noChangeAspect="1"/>
                   </wp:cNvGraphicFramePr>
@@ -4058,7 +4267,7 @@
                           <pic:cNvPicPr/>
                         </pic:nvPicPr>
                         <pic:blipFill>
-                          <a:blip r:embed="rId21"/>
+                          <a:blip r:embed="rId25"/>
                           <a:stretch>
                             <a:fillRect/>
                           </a:stretch>
@@ -4066,7 +4275,7 @@
                         <pic:spPr>
                           <a:xfrm>
                             <a:off x="0" y="0"/>
-                            <a:ext cx="3383280" cy="1828800"/>
+                            <a:ext cx="3602736" cy="1828800"/>
                           </a:xfrm>
                           <a:prstGeom prst="rect">
                             <a:avLst/>
@@ -4116,8 +4325,8 @@
               <w:tblLook w:val="04A0" w:firstRow="1" w:lastRow="0" w:firstColumn="1" w:lastColumn="0" w:noHBand="0" w:noVBand="1"/>
             </w:tblPr>
             <w:tblGrid>
-              <w:gridCol w:w="1507"/>
-              <w:gridCol w:w="4813"/>
+              <w:gridCol w:w="2063"/>
+              <w:gridCol w:w="5541"/>
             </w:tblGrid>
             <w:tr>
               <w:trPr>
@@ -4187,7 +4396,7 @@
                     </w:numPr>
                   </w:pPr>
                   <w:r>
-                    <w:t>Development</w:t>
+                    <w:t>Dev</w:t>
                   </w:r>
                 </w:p>
               </w:tc>
@@ -4204,7 +4413,28 @@
                     </w:numPr>
                   </w:pPr>
                   <w:r>
-                    <w:t>Data Source=VRIVFSSDBT02\SCORD01,1437;Initial Catalog=</w:t>
+                    <w:t>Data Source=</w:t>
+                  </w:r>
+                  <w:r>
+                    <w:rPr>
+                      <w:sz w:val="20"/>
+                    </w:rPr>
+                    <w:t xml:space="preserve"> f3420-ecldb</w:t>
+                  </w:r>
+                  <w:r>
+                    <w:rPr>
+                      <w:sz w:val="20"/>
+                    </w:rPr>
+                    <w:t>d</w:t>
+                  </w:r>
+                  <w:r>
+                    <w:rPr>
+                      <w:sz w:val="20"/>
+                    </w:rPr>
+                    <w:t>01</w:t>
+                  </w:r>
+                  <w:r>
+                    <w:t>;Initial Catalog=</w:t>
                   </w:r>
                   <w:proofErr w:type="spellStart"/>
                   <w:r>
@@ -4231,7 +4461,10 @@
                     </w:numPr>
                   </w:pPr>
                   <w:r>
-                    <w:t>System Test</w:t>
+                    <w:t>Sys</w:t>
+                  </w:r>
+                  <w:r>
+                    <w:t>Test</w:t>
                   </w:r>
                 </w:p>
               </w:tc>
@@ -4248,7 +4481,28 @@
                     </w:numPr>
                   </w:pPr>
                   <w:r>
-                    <w:t>Data Source=VRIVFSSDBT02\SCORT01,1438;Initial Catalog=</w:t>
+                    <w:t>Data Source=</w:t>
+                  </w:r>
+                  <w:r>
+                    <w:rPr>
+                      <w:sz w:val="20"/>
+                    </w:rPr>
+                    <w:t xml:space="preserve"> f3420-ecldb</w:t>
+                  </w:r>
+                  <w:r>
+                    <w:rPr>
+                      <w:sz w:val="20"/>
+                    </w:rPr>
+                    <w:t>t</w:t>
+                  </w:r>
+                  <w:r>
+                    <w:rPr>
+                      <w:sz w:val="20"/>
+                    </w:rPr>
+                    <w:t>01</w:t>
+                  </w:r>
+                  <w:r>
+                    <w:t>;Initial Catalog=</w:t>
                   </w:r>
                   <w:proofErr w:type="spellStart"/>
                   <w:r>
@@ -4274,9 +4528,14 @@
                       <w:numId w:val="0"/>
                     </w:numPr>
                   </w:pPr>
+                  <w:proofErr w:type="spellStart"/>
                   <w:r>
-                    <w:t>Load Test</w:t>
+                    <w:t>Load</w:t>
                   </w:r>
+                  <w:r>
+                    <w:t>Test</w:t>
+                  </w:r>
+                  <w:proofErr w:type="spellEnd"/>
                 </w:p>
               </w:tc>
               <w:tc>
@@ -4292,11 +4551,35 @@
                     </w:numPr>
                   </w:pPr>
                   <w:r>
-                    <w:t>Data Source=VDENSSDBP07\SCORP01,1436;Initial Catalog=</w:t>
+                    <w:t>Data Source=</w:t>
+                  </w:r>
+                  <w:r>
+                    <w:rPr>
+                      <w:sz w:val="20"/>
+                    </w:rPr>
+                    <w:t xml:space="preserve"> f3420-ecldb</w:t>
+                  </w:r>
+                  <w:r>
+                    <w:rPr>
+                      <w:sz w:val="20"/>
+                    </w:rPr>
+                    <w:t>p</w:t>
+                  </w:r>
+                  <w:r>
+                    <w:rPr>
+                      <w:sz w:val="20"/>
+                    </w:rPr>
+                    <w:t>01</w:t>
+                  </w:r>
+                  <w:r>
+                    <w:t>;Initial Catalog=</w:t>
                   </w:r>
                   <w:proofErr w:type="spellStart"/>
                   <w:r>
-                    <w:t>eCoaching_LoadTest</w:t>
+                    <w:t>eCoaching</w:t>
+                  </w:r>
+                  <w:r>
+                    <w:t>LoadTest</w:t>
                   </w:r>
                   <w:proofErr w:type="spellEnd"/>
                 </w:p>
@@ -4336,7 +4619,636 @@
                     </w:numPr>
                   </w:pPr>
                   <w:r>
-                    <w:t>Data Source=VDENSSDBP07\SCORP01,1436;Initial Catalog=eCoaching</w:t>
+                    <w:t>Data Source=</w:t>
+                  </w:r>
+                  <w:r>
+                    <w:rPr>
+                      <w:sz w:val="20"/>
+                    </w:rPr>
+                    <w:t xml:space="preserve"> f3420-ecldb</w:t>
+                  </w:r>
+                  <w:r>
+                    <w:rPr>
+                      <w:sz w:val="20"/>
+                    </w:rPr>
+                    <w:t>p</w:t>
+                  </w:r>
+                  <w:r>
+                    <w:rPr>
+                      <w:sz w:val="20"/>
+                    </w:rPr>
+                    <w:t>01</w:t>
+                  </w:r>
+                  <w:r>
+                    <w:t>;Initial Catalog=eCoaching</w:t>
+                  </w:r>
+                </w:p>
+              </w:tc>
+            </w:tr>
+            <w:tr>
+              <w:trPr>
+                <w:cnfStyle w:val="000000100000" w:firstRow="0" w:lastRow="0" w:firstColumn="0" w:lastColumn="0" w:oddVBand="0" w:evenVBand="0" w:oddHBand="1" w:evenHBand="0" w:firstRowFirstColumn="0" w:firstRowLastColumn="0" w:lastRowFirstColumn="0" w:lastRowLastColumn="0"/>
+              </w:trPr>
+              <w:tc>
+                <w:tcPr>
+                  <w:tcW w:w="0" w:type="auto"/>
+                </w:tcPr>
+                <w:p>
+                  <w:pPr>
+                    <w:pStyle w:val="SOPBullets"/>
+                    <w:numPr>
+                      <w:ilvl w:val="0"/>
+                      <w:numId w:val="0"/>
+                    </w:numPr>
+                  </w:pPr>
+                </w:p>
+              </w:tc>
+              <w:tc>
+                <w:tcPr>
+                  <w:tcW w:w="0" w:type="auto"/>
+                </w:tcPr>
+                <w:p>
+                  <w:pPr>
+                    <w:pStyle w:val="SOPBullets"/>
+                    <w:numPr>
+                      <w:ilvl w:val="0"/>
+                      <w:numId w:val="0"/>
+                    </w:numPr>
+                  </w:pPr>
+                </w:p>
+              </w:tc>
+            </w:tr>
+          </w:tbl>
+          <w:p>
+            <w:pPr>
+              <w:pStyle w:val="SOPBullets"/>
+              <w:numPr>
+                <w:ilvl w:val="0"/>
+                <w:numId w:val="0"/>
+              </w:numPr>
+            </w:pPr>
+          </w:p>
+        </w:tc>
+      </w:tr>
+      <w:tr>
+        <w:tc>
+          <w:tcPr>
+            <w:tcW w:w="2876" w:type="dxa"/>
+          </w:tcPr>
+          <w:p>
+            <w:pPr>
+              <w:pStyle w:val="TextRowLeaders"/>
+            </w:pPr>
+            <w:r>
+              <w:t>Step6:</w:t>
+            </w:r>
+          </w:p>
+        </w:tc>
+        <w:tc>
+          <w:tcPr>
+            <w:tcW w:w="6546" w:type="dxa"/>
+          </w:tcPr>
+          <w:p>
+            <w:pPr>
+              <w:pStyle w:val="SOPBullets"/>
+              <w:numPr>
+                <w:ilvl w:val="0"/>
+                <w:numId w:val="0"/>
+              </w:numPr>
+              <w:rPr>
+                <w:b/>
+                <w:bCs/>
+              </w:rPr>
+            </w:pPr>
+            <w:r>
+              <w:t xml:space="preserve">Right-click the report project, and then click </w:t>
+            </w:r>
+            <w:r>
+              <w:rPr>
+                <w:b/>
+                <w:bCs/>
+              </w:rPr>
+              <w:t>Properties</w:t>
+            </w:r>
+          </w:p>
+          <w:p>
+            <w:pPr>
+              <w:pStyle w:val="SOPBullets"/>
+              <w:numPr>
+                <w:ilvl w:val="0"/>
+                <w:numId w:val="0"/>
+              </w:numPr>
+              <w:rPr>
+                <w:rFonts w:ascii="segoe-ui_normal" w:hAnsi="segoe-ui_normal" w:cs="Arial"/>
+                <w:color w:val="222222"/>
+                <w:sz w:val="20"/>
+              </w:rPr>
+            </w:pPr>
+            <w:r>
+              <w:rPr>
+                <w:rFonts w:ascii="segoe-ui_normal" w:hAnsi="segoe-ui_normal" w:cs="Arial"/>
+                <w:color w:val="222222"/>
+                <w:sz w:val="20"/>
+              </w:rPr>
+              <w:t xml:space="preserve">In the </w:t>
+            </w:r>
+            <w:r>
+              <w:rPr>
+                <w:rFonts w:ascii="segoe-ui_bold" w:hAnsi="segoe-ui_bold" w:cs="Arial"/>
+                <w:b/>
+                <w:bCs/>
+                <w:color w:val="222222"/>
+                <w:sz w:val="20"/>
+              </w:rPr>
+              <w:t>Property Pages</w:t>
+            </w:r>
+            <w:r>
+              <w:rPr>
+                <w:rFonts w:ascii="segoe-ui_normal" w:hAnsi="segoe-ui_normal" w:cs="Arial"/>
+                <w:color w:val="222222"/>
+                <w:sz w:val="20"/>
+              </w:rPr>
+              <w:t xml:space="preserve"> dialog box for th</w:t>
+            </w:r>
+            <w:r>
+              <w:rPr>
+                <w:rFonts w:ascii="segoe-ui_normal" w:hAnsi="segoe-ui_normal" w:cs="Arial"/>
+                <w:color w:val="222222"/>
+                <w:sz w:val="20"/>
+              </w:rPr>
+              <w:t>e project, select the configuration for the required deployment environment from the drop down (Dev/SysTest/</w:t>
+            </w:r>
+            <w:proofErr w:type="spellStart"/>
+            <w:r>
+              <w:rPr>
+                <w:rFonts w:ascii="segoe-ui_normal" w:hAnsi="segoe-ui_normal" w:cs="Arial"/>
+                <w:color w:val="222222"/>
+                <w:sz w:val="20"/>
+              </w:rPr>
+              <w:t>LoadTest</w:t>
+            </w:r>
+            <w:proofErr w:type="spellEnd"/>
+            <w:r>
+              <w:rPr>
+                <w:rFonts w:ascii="segoe-ui_normal" w:hAnsi="segoe-ui_normal" w:cs="Arial"/>
+                <w:color w:val="222222"/>
+                <w:sz w:val="20"/>
+              </w:rPr>
+              <w:t>/Production) and verify the settings.</w:t>
+            </w:r>
+          </w:p>
+          <w:tbl>
+            <w:tblPr>
+              <w:tblStyle w:val="TableGrid"/>
+              <w:tblW w:w="0" w:type="auto"/>
+              <w:tblLook w:val="04A0" w:firstRow="1" w:lastRow="0" w:firstColumn="1" w:lastColumn="0" w:noHBand="0" w:noVBand="1"/>
+            </w:tblPr>
+            <w:tblGrid>
+              <w:gridCol w:w="7604"/>
+            </w:tblGrid>
+            <w:tr>
+              <w:trPr>
+                <w:cnfStyle w:val="100000000000" w:firstRow="1" w:lastRow="0" w:firstColumn="0" w:lastColumn="0" w:oddVBand="0" w:evenVBand="0" w:oddHBand="0" w:evenHBand="0" w:firstRowFirstColumn="0" w:firstRowLastColumn="0" w:lastRowFirstColumn="0" w:lastRowLastColumn="0"/>
+              </w:trPr>
+              <w:tc>
+                <w:tcPr>
+                  <w:tcW w:w="0" w:type="auto"/>
+                </w:tcPr>
+                <w:p>
+                  <w:pPr>
+                    <w:pStyle w:val="SOPBullets"/>
+                    <w:numPr>
+                      <w:ilvl w:val="0"/>
+                      <w:numId w:val="0"/>
+                    </w:numPr>
+                    <w:rPr>
+                      <w:b/>
+                    </w:rPr>
+                  </w:pPr>
+                  <w:r>
+                    <w:rPr>
+                      <w:b/>
+                    </w:rPr>
+                    <w:t>Target Environment</w:t>
+                  </w:r>
+                  <w:r>
+                    <w:rPr>
+                      <w:b/>
+                    </w:rPr>
+                    <w:t xml:space="preserve"> </w:t>
+                  </w:r>
+                  <w:r>
+                    <w:rPr>
+                      <w:b/>
+                    </w:rPr>
+                    <w:t xml:space="preserve"> - Deployment Configuration</w:t>
+                  </w:r>
+                </w:p>
+              </w:tc>
+            </w:tr>
+            <w:tr>
+              <w:trPr>
+                <w:cnfStyle w:val="000000100000" w:firstRow="0" w:lastRow="0" w:firstColumn="0" w:lastColumn="0" w:oddVBand="0" w:evenVBand="0" w:oddHBand="1" w:evenHBand="0" w:firstRowFirstColumn="0" w:firstRowLastColumn="0" w:lastRowFirstColumn="0" w:lastRowLastColumn="0"/>
+              </w:trPr>
+              <w:tc>
+                <w:tcPr>
+                  <w:tcW w:w="0" w:type="auto"/>
+                </w:tcPr>
+                <w:p>
+                  <w:pPr>
+                    <w:pStyle w:val="SOPBullets"/>
+                    <w:numPr>
+                      <w:ilvl w:val="0"/>
+                      <w:numId w:val="0"/>
+                    </w:numPr>
+                    <w:rPr>
+                      <w:noProof/>
+                    </w:rPr>
+                  </w:pPr>
+                  <w:r>
+                    <w:rPr>
+                      <w:highlight w:val="lightGray"/>
+                    </w:rPr>
+                    <w:t>Dev</w:t>
+                  </w:r>
+                </w:p>
+              </w:tc>
+            </w:tr>
+            <w:tr>
+              <w:trPr>
+                <w:cnfStyle w:val="000000010000" w:firstRow="0" w:lastRow="0" w:firstColumn="0" w:lastColumn="0" w:oddVBand="0" w:evenVBand="0" w:oddHBand="0" w:evenHBand="1" w:firstRowFirstColumn="0" w:firstRowLastColumn="0" w:lastRowFirstColumn="0" w:lastRowLastColumn="0"/>
+              </w:trPr>
+              <w:tc>
+                <w:tcPr>
+                  <w:tcW w:w="0" w:type="auto"/>
+                </w:tcPr>
+                <w:p>
+                  <w:pPr>
+                    <w:pStyle w:val="SOPBullets"/>
+                    <w:numPr>
+                      <w:ilvl w:val="0"/>
+                      <w:numId w:val="0"/>
+                    </w:numPr>
+                  </w:pPr>
+                  <w:r>
+                    <w:rPr>
+                      <w:noProof/>
+                    </w:rPr>
+                    <w:drawing>
+                      <wp:inline distT="0" distB="0" distL="0" distR="0" wp14:anchorId="632B5755" wp14:editId="10C2370B">
+                        <wp:extent cx="4943475" cy="1562100"/>
+                        <wp:effectExtent l="0" t="0" r="9525" b="0"/>
+                        <wp:docPr id="19" name="Picture 19"/>
+                        <wp:cNvGraphicFramePr>
+                          <a:graphicFrameLocks xmlns:a="http://schemas.openxmlformats.org/drawingml/2006/main" noChangeAspect="1"/>
+                        </wp:cNvGraphicFramePr>
+                        <a:graphic xmlns:a="http://schemas.openxmlformats.org/drawingml/2006/main">
+                          <a:graphicData uri="http://schemas.openxmlformats.org/drawingml/2006/picture">
+                            <pic:pic xmlns:pic="http://schemas.openxmlformats.org/drawingml/2006/picture">
+                              <pic:nvPicPr>
+                                <pic:cNvPr id="1" name=""/>
+                                <pic:cNvPicPr/>
+                              </pic:nvPicPr>
+                              <pic:blipFill>
+                                <a:blip r:embed="rId26"/>
+                                <a:stretch>
+                                  <a:fillRect/>
+                                </a:stretch>
+                              </pic:blipFill>
+                              <pic:spPr>
+                                <a:xfrm>
+                                  <a:off x="0" y="0"/>
+                                  <a:ext cx="4943475" cy="1562100"/>
+                                </a:xfrm>
+                                <a:prstGeom prst="rect">
+                                  <a:avLst/>
+                                </a:prstGeom>
+                              </pic:spPr>
+                            </pic:pic>
+                          </a:graphicData>
+                        </a:graphic>
+                      </wp:inline>
+                    </w:drawing>
+                  </w:r>
+                </w:p>
+              </w:tc>
+            </w:tr>
+            <w:tr>
+              <w:trPr>
+                <w:cnfStyle w:val="000000100000" w:firstRow="0" w:lastRow="0" w:firstColumn="0" w:lastColumn="0" w:oddVBand="0" w:evenVBand="0" w:oddHBand="1" w:evenHBand="0" w:firstRowFirstColumn="0" w:firstRowLastColumn="0" w:lastRowFirstColumn="0" w:lastRowLastColumn="0"/>
+              </w:trPr>
+              <w:tc>
+                <w:tcPr>
+                  <w:tcW w:w="0" w:type="auto"/>
+                </w:tcPr>
+                <w:p>
+                  <w:pPr>
+                    <w:pStyle w:val="SOPBullets"/>
+                    <w:numPr>
+                      <w:ilvl w:val="0"/>
+                      <w:numId w:val="0"/>
+                    </w:numPr>
+                    <w:rPr>
+                      <w:highlight w:val="lightGray"/>
+                    </w:rPr>
+                  </w:pPr>
+                </w:p>
+              </w:tc>
+            </w:tr>
+            <w:tr>
+              <w:trPr>
+                <w:cnfStyle w:val="000000010000" w:firstRow="0" w:lastRow="0" w:firstColumn="0" w:lastColumn="0" w:oddVBand="0" w:evenVBand="0" w:oddHBand="0" w:evenHBand="1" w:firstRowFirstColumn="0" w:firstRowLastColumn="0" w:lastRowFirstColumn="0" w:lastRowLastColumn="0"/>
+              </w:trPr>
+              <w:tc>
+                <w:tcPr>
+                  <w:tcW w:w="0" w:type="auto"/>
+                </w:tcPr>
+                <w:p>
+                  <w:pPr>
+                    <w:pStyle w:val="SOPBullets"/>
+                    <w:numPr>
+                      <w:ilvl w:val="0"/>
+                      <w:numId w:val="0"/>
+                    </w:numPr>
+                  </w:pPr>
+                  <w:r>
+                    <w:rPr>
+                      <w:highlight w:val="lightGray"/>
+                    </w:rPr>
+                    <w:t>SysTest</w:t>
+                  </w:r>
+                </w:p>
+              </w:tc>
+            </w:tr>
+            <w:tr>
+              <w:trPr>
+                <w:cnfStyle w:val="000000100000" w:firstRow="0" w:lastRow="0" w:firstColumn="0" w:lastColumn="0" w:oddVBand="0" w:evenVBand="0" w:oddHBand="1" w:evenHBand="0" w:firstRowFirstColumn="0" w:firstRowLastColumn="0" w:lastRowFirstColumn="0" w:lastRowLastColumn="0"/>
+              </w:trPr>
+              <w:tc>
+                <w:tcPr>
+                  <w:tcW w:w="0" w:type="auto"/>
+                </w:tcPr>
+                <w:p>
+                  <w:pPr>
+                    <w:pStyle w:val="SOPBullets"/>
+                    <w:numPr>
+                      <w:ilvl w:val="0"/>
+                      <w:numId w:val="0"/>
+                    </w:numPr>
+                  </w:pPr>
+                  <w:r>
+                    <w:rPr>
+                      <w:noProof/>
+                    </w:rPr>
+                    <w:drawing>
+                      <wp:inline distT="0" distB="0" distL="0" distR="0" wp14:anchorId="55C140CA" wp14:editId="71DF64EA">
+                        <wp:extent cx="4924425" cy="1552575"/>
+                        <wp:effectExtent l="0" t="0" r="9525" b="9525"/>
+                        <wp:docPr id="17" name="Picture 17"/>
+                        <wp:cNvGraphicFramePr>
+                          <a:graphicFrameLocks xmlns:a="http://schemas.openxmlformats.org/drawingml/2006/main" noChangeAspect="1"/>
+                        </wp:cNvGraphicFramePr>
+                        <a:graphic xmlns:a="http://schemas.openxmlformats.org/drawingml/2006/main">
+                          <a:graphicData uri="http://schemas.openxmlformats.org/drawingml/2006/picture">
+                            <pic:pic xmlns:pic="http://schemas.openxmlformats.org/drawingml/2006/picture">
+                              <pic:nvPicPr>
+                                <pic:cNvPr id="1" name=""/>
+                                <pic:cNvPicPr/>
+                              </pic:nvPicPr>
+                              <pic:blipFill>
+                                <a:blip r:embed="rId27"/>
+                                <a:stretch>
+                                  <a:fillRect/>
+                                </a:stretch>
+                              </pic:blipFill>
+                              <pic:spPr>
+                                <a:xfrm>
+                                  <a:off x="0" y="0"/>
+                                  <a:ext cx="4924425" cy="1552575"/>
+                                </a:xfrm>
+                                <a:prstGeom prst="rect">
+                                  <a:avLst/>
+                                </a:prstGeom>
+                              </pic:spPr>
+                            </pic:pic>
+                          </a:graphicData>
+                        </a:graphic>
+                      </wp:inline>
+                    </w:drawing>
+                  </w:r>
+                </w:p>
+              </w:tc>
+            </w:tr>
+            <w:tr>
+              <w:trPr>
+                <w:cnfStyle w:val="000000010000" w:firstRow="0" w:lastRow="0" w:firstColumn="0" w:lastColumn="0" w:oddVBand="0" w:evenVBand="0" w:oddHBand="0" w:evenHBand="1" w:firstRowFirstColumn="0" w:firstRowLastColumn="0" w:lastRowFirstColumn="0" w:lastRowLastColumn="0"/>
+              </w:trPr>
+              <w:tc>
+                <w:tcPr>
+                  <w:tcW w:w="0" w:type="auto"/>
+                </w:tcPr>
+                <w:p>
+                  <w:pPr>
+                    <w:pStyle w:val="SOPBullets"/>
+                    <w:numPr>
+                      <w:ilvl w:val="0"/>
+                      <w:numId w:val="0"/>
+                    </w:numPr>
+                    <w:rPr>
+                      <w:highlight w:val="lightGray"/>
+                    </w:rPr>
+                  </w:pPr>
+                </w:p>
+              </w:tc>
+            </w:tr>
+            <w:tr>
+              <w:trPr>
+                <w:cnfStyle w:val="000000100000" w:firstRow="0" w:lastRow="0" w:firstColumn="0" w:lastColumn="0" w:oddVBand="0" w:evenVBand="0" w:oddHBand="1" w:evenHBand="0" w:firstRowFirstColumn="0" w:firstRowLastColumn="0" w:lastRowFirstColumn="0" w:lastRowLastColumn="0"/>
+              </w:trPr>
+              <w:tc>
+                <w:tcPr>
+                  <w:tcW w:w="0" w:type="auto"/>
+                </w:tcPr>
+                <w:p>
+                  <w:pPr>
+                    <w:pStyle w:val="SOPBullets"/>
+                    <w:numPr>
+                      <w:ilvl w:val="0"/>
+                      <w:numId w:val="0"/>
+                    </w:numPr>
+                  </w:pPr>
+                  <w:proofErr w:type="spellStart"/>
+                  <w:r>
+                    <w:rPr>
+                      <w:highlight w:val="lightGray"/>
+                    </w:rPr>
+                    <w:t>LoadTest</w:t>
+                  </w:r>
+                  <w:proofErr w:type="spellEnd"/>
+                </w:p>
+              </w:tc>
+            </w:tr>
+            <w:tr>
+              <w:trPr>
+                <w:cnfStyle w:val="000000010000" w:firstRow="0" w:lastRow="0" w:firstColumn="0" w:lastColumn="0" w:oddVBand="0" w:evenVBand="0" w:oddHBand="0" w:evenHBand="1" w:firstRowFirstColumn="0" w:firstRowLastColumn="0" w:lastRowFirstColumn="0" w:lastRowLastColumn="0"/>
+              </w:trPr>
+              <w:tc>
+                <w:tcPr>
+                  <w:tcW w:w="0" w:type="auto"/>
+                </w:tcPr>
+                <w:p>
+                  <w:pPr>
+                    <w:pStyle w:val="SOPBullets"/>
+                    <w:numPr>
+                      <w:ilvl w:val="0"/>
+                      <w:numId w:val="0"/>
+                    </w:numPr>
+                  </w:pPr>
+                  <w:r>
+                    <w:rPr>
+                      <w:noProof/>
+                    </w:rPr>
+                    <w:drawing>
+                      <wp:inline distT="0" distB="0" distL="0" distR="0" wp14:anchorId="574CB97C" wp14:editId="3574AC47">
+                        <wp:extent cx="4876800" cy="1590675"/>
+                        <wp:effectExtent l="0" t="0" r="0" b="9525"/>
+                        <wp:docPr id="18" name="Picture 18"/>
+                        <wp:cNvGraphicFramePr>
+                          <a:graphicFrameLocks xmlns:a="http://schemas.openxmlformats.org/drawingml/2006/main" noChangeAspect="1"/>
+                        </wp:cNvGraphicFramePr>
+                        <a:graphic xmlns:a="http://schemas.openxmlformats.org/drawingml/2006/main">
+                          <a:graphicData uri="http://schemas.openxmlformats.org/drawingml/2006/picture">
+                            <pic:pic xmlns:pic="http://schemas.openxmlformats.org/drawingml/2006/picture">
+                              <pic:nvPicPr>
+                                <pic:cNvPr id="1" name=""/>
+                                <pic:cNvPicPr/>
+                              </pic:nvPicPr>
+                              <pic:blipFill>
+                                <a:blip r:embed="rId28"/>
+                                <a:stretch>
+                                  <a:fillRect/>
+                                </a:stretch>
+                              </pic:blipFill>
+                              <pic:spPr>
+                                <a:xfrm>
+                                  <a:off x="0" y="0"/>
+                                  <a:ext cx="4876800" cy="1590675"/>
+                                </a:xfrm>
+                                <a:prstGeom prst="rect">
+                                  <a:avLst/>
+                                </a:prstGeom>
+                              </pic:spPr>
+                            </pic:pic>
+                          </a:graphicData>
+                        </a:graphic>
+                      </wp:inline>
+                    </w:drawing>
+                  </w:r>
+                </w:p>
+              </w:tc>
+            </w:tr>
+            <w:tr>
+              <w:trPr>
+                <w:cnfStyle w:val="000000100000" w:firstRow="0" w:lastRow="0" w:firstColumn="0" w:lastColumn="0" w:oddVBand="0" w:evenVBand="0" w:oddHBand="1" w:evenHBand="0" w:firstRowFirstColumn="0" w:firstRowLastColumn="0" w:lastRowFirstColumn="0" w:lastRowLastColumn="0"/>
+              </w:trPr>
+              <w:tc>
+                <w:tcPr>
+                  <w:tcW w:w="0" w:type="auto"/>
+                </w:tcPr>
+                <w:p>
+                  <w:pPr>
+                    <w:pStyle w:val="SOPBullets"/>
+                    <w:numPr>
+                      <w:ilvl w:val="0"/>
+                      <w:numId w:val="0"/>
+                    </w:numPr>
+                    <w:rPr>
+                      <w:highlight w:val="lightGray"/>
+                    </w:rPr>
+                  </w:pPr>
+                </w:p>
+              </w:tc>
+            </w:tr>
+            <w:tr>
+              <w:trPr>
+                <w:cnfStyle w:val="000000010000" w:firstRow="0" w:lastRow="0" w:firstColumn="0" w:lastColumn="0" w:oddVBand="0" w:evenVBand="0" w:oddHBand="0" w:evenHBand="1" w:firstRowFirstColumn="0" w:firstRowLastColumn="0" w:lastRowFirstColumn="0" w:lastRowLastColumn="0"/>
+              </w:trPr>
+              <w:tc>
+                <w:tcPr>
+                  <w:tcW w:w="0" w:type="auto"/>
+                </w:tcPr>
+                <w:p>
+                  <w:pPr>
+                    <w:pStyle w:val="SOPBullets"/>
+                    <w:numPr>
+                      <w:ilvl w:val="0"/>
+                      <w:numId w:val="0"/>
+                    </w:numPr>
+                  </w:pPr>
+                  <w:r>
+                    <w:rPr>
+                      <w:highlight w:val="lightGray"/>
+                    </w:rPr>
+                    <w:t>Production</w:t>
+                  </w:r>
+                </w:p>
+              </w:tc>
+            </w:tr>
+            <w:tr>
+              <w:trPr>
+                <w:cnfStyle w:val="000000100000" w:firstRow="0" w:lastRow="0" w:firstColumn="0" w:lastColumn="0" w:oddVBand="0" w:evenVBand="0" w:oddHBand="1" w:evenHBand="0" w:firstRowFirstColumn="0" w:firstRowLastColumn="0" w:lastRowFirstColumn="0" w:lastRowLastColumn="0"/>
+              </w:trPr>
+              <w:tc>
+                <w:tcPr>
+                  <w:tcW w:w="0" w:type="auto"/>
+                </w:tcPr>
+                <w:p>
+                  <w:pPr>
+                    <w:pStyle w:val="SOPBullets"/>
+                    <w:numPr>
+                      <w:ilvl w:val="0"/>
+                      <w:numId w:val="0"/>
+                    </w:numPr>
+                  </w:pPr>
+                  <w:r>
+                    <w:rPr>
+                      <w:noProof/>
+                    </w:rPr>
+                    <w:drawing>
+                      <wp:inline distT="0" distB="0" distL="0" distR="0" wp14:anchorId="3893F360" wp14:editId="1EEC861D">
+                        <wp:extent cx="4857750" cy="1581150"/>
+                        <wp:effectExtent l="0" t="0" r="0" b="0"/>
+                        <wp:docPr id="15" name="Picture 15"/>
+                        <wp:cNvGraphicFramePr>
+                          <a:graphicFrameLocks xmlns:a="http://schemas.openxmlformats.org/drawingml/2006/main" noChangeAspect="1"/>
+                        </wp:cNvGraphicFramePr>
+                        <a:graphic xmlns:a="http://schemas.openxmlformats.org/drawingml/2006/main">
+                          <a:graphicData uri="http://schemas.openxmlformats.org/drawingml/2006/picture">
+                            <pic:pic xmlns:pic="http://schemas.openxmlformats.org/drawingml/2006/picture">
+                              <pic:nvPicPr>
+                                <pic:cNvPr id="1" name=""/>
+                                <pic:cNvPicPr/>
+                              </pic:nvPicPr>
+                              <pic:blipFill>
+                                <a:blip r:embed="rId29"/>
+                                <a:stretch>
+                                  <a:fillRect/>
+                                </a:stretch>
+                              </pic:blipFill>
+                              <pic:spPr>
+                                <a:xfrm>
+                                  <a:off x="0" y="0"/>
+                                  <a:ext cx="4857750" cy="1581150"/>
+                                </a:xfrm>
+                                <a:prstGeom prst="rect">
+                                  <a:avLst/>
+                                </a:prstGeom>
+                              </pic:spPr>
+                            </pic:pic>
+                          </a:graphicData>
+                        </a:graphic>
+                      </wp:inline>
+                    </w:drawing>
                   </w:r>
                 </w:p>
               </w:tc>
@@ -4367,7 +5279,13 @@
             </w:pPr>
             <w:r>
               <w:lastRenderedPageBreak/>
-              <w:t>Step 6:</w:t>
+              <w:t xml:space="preserve">Step </w:t>
+            </w:r>
+            <w:r>
+              <w:t>7</w:t>
+            </w:r>
+            <w:r>
+              <w:t>:</w:t>
             </w:r>
           </w:p>
         </w:tc>
@@ -4418,7 +5336,7 @@
                           </pic:cNvPicPr>
                         </pic:nvPicPr>
                         <pic:blipFill>
-                          <a:blip r:embed="rId22" r:link="rId23" cstate="print">
+                          <a:blip r:embed="rId30" r:link="rId31" cstate="print">
                             <a:extLst>
                               <a:ext uri="{28A0092B-C50C-407E-A947-70E740481C1C}">
                                 <a14:useLocalDpi xmlns:a14="http://schemas.microsoft.com/office/drawing/2010/main" val="0"/>
@@ -4474,7 +5392,12 @@
               <w:pStyle w:val="TextRowLeaders"/>
             </w:pPr>
             <w:r>
-              <w:t>Step 7:</w:t>
+              <w:t>Step 8</w:t>
+            </w:r>
+            <w:bookmarkStart w:id="4" w:name="_GoBack"/>
+            <w:bookmarkEnd w:id="4"/>
+            <w:r>
+              <w:t>:</w:t>
             </w:r>
           </w:p>
         </w:tc>
@@ -5392,7 +6315,19 @@
               <w:pStyle w:val="SOPBodyText"/>
             </w:pPr>
             <w:r>
-              <w:t>Implement in the order documented. The Supporting DB objects followed by the Report implementation.</w:t>
+              <w:t>First Implement the section ‘Implementation Steps – Supporting DB Objects’</w:t>
+            </w:r>
+            <w:r>
+              <w:t xml:space="preserve">. </w:t>
+            </w:r>
+            <w:r>
+              <w:t>Then go to</w:t>
+            </w:r>
+            <w:r>
+              <w:t xml:space="preserve"> </w:t>
+            </w:r>
+            <w:r>
+              <w:t>the Report implementation.</w:t>
             </w:r>
           </w:p>
         </w:tc>
@@ -5426,7 +6361,13 @@
               <w:pStyle w:val="SOPBodyText"/>
             </w:pPr>
             <w:r>
-              <w:t>TFS ticket 5420 to support Reporting infrastructure must be implemented to view the Reports in the Admin Tool application.</w:t>
+              <w:t xml:space="preserve">TFS ticket </w:t>
+            </w:r>
+            <w:r>
+              <w:t>7643</w:t>
+            </w:r>
+            <w:r>
+              <w:t xml:space="preserve"> to support Reporting infrastructure must be implemented to view the Reports in the Admin Tool application.</w:t>
             </w:r>
           </w:p>
         </w:tc>
@@ -5469,7 +6410,7 @@
       </w:r>
     </w:p>
     <w:sectPr>
-      <w:footerReference w:type="default" r:id="rId24"/>
+      <w:footerReference w:type="default" r:id="rId32"/>
       <w:pgSz w:w="12240" w:h="15840"/>
       <w:pgMar w:top="720" w:right="1440" w:bottom="720" w:left="1440" w:header="720" w:footer="504" w:gutter="0"/>
       <w:pgNumType w:start="1"/>
@@ -5974,7 +6915,7 @@
         <w:sz w:val="18"/>
         <w:szCs w:val="18"/>
       </w:rPr>
-      <w:t>9</w:t>
+      <w:t>10</w:t>
     </w:r>
     <w:r>
       <w:rPr>
@@ -9351,7 +10292,7 @@
     <w:lsdException w:name="Block Text" w:semiHidden="1" w:unhideWhenUsed="1"/>
     <w:lsdException w:name="Hyperlink" w:semiHidden="1" w:uiPriority="99" w:unhideWhenUsed="1"/>
     <w:lsdException w:name="FollowedHyperlink" w:semiHidden="1" w:unhideWhenUsed="1"/>
-    <w:lsdException w:name="Strong" w:qFormat="1"/>
+    <w:lsdException w:name="Strong" w:uiPriority="22" w:qFormat="1"/>
     <w:lsdException w:name="Emphasis" w:qFormat="1"/>
     <w:lsdException w:name="Document Map" w:semiHidden="1" w:unhideWhenUsed="1"/>
     <w:lsdException w:name="Plain Text" w:semiHidden="1" w:unhideWhenUsed="1"/>
@@ -10390,6 +11331,18 @@
       <w:szCs w:val="22"/>
     </w:rPr>
   </w:style>
+  <w:style w:type="character" w:styleId="Strong">
+    <w:name w:val="Strong"/>
+    <w:basedOn w:val="DefaultParagraphFont"/>
+    <w:uiPriority w:val="22"/>
+    <w:qFormat/>
+    <w:rsid w:val="00D12EB4"/>
+    <w:rPr>
+      <w:rFonts w:ascii="Helvetica" w:hAnsi="Helvetica" w:hint="default"/>
+      <w:b/>
+      <w:bCs/>
+    </w:rPr>
+  </w:style>
 </w:styles>
 </file>
 
@@ -10677,42 +11630,6 @@
 </file>
 
 <file path=customXml/item1.xml><?xml version="1.0" encoding="utf-8"?>
-<p:properties xmlns:p="http://schemas.microsoft.com/office/2006/metadata/properties" xmlns:xsi="http://www.w3.org/2001/XMLSchema-instance">
-  <documentManagement>
-    <CC_x0020_Approval xmlns="06A95332-17C5-4A26-85E3-163C0CDFC631">
-      <UserInfo>
-        <DisplayName/>
-        <AccountId xsi:nil="true"/>
-        <AccountType/>
-      </UserInfo>
-    </CC_x0020_Approval>
-    <Stage xmlns="06A95332-17C5-4A26-85E3-163C0CDFC631">Final</Stage>
-    <Message xmlns="06A95332-17C5-4A26-85E3-163C0CDFC631" xsi:nil="true"/>
-    <Date_x0020_Released xmlns="06A95332-17C5-4A26-85E3-163C0CDFC631">2010-10-20T05:00:00+00:00</Date_x0020_Released>
-    <Document_x0020_Category xmlns="06A95332-17C5-4A26-85E3-163C0CDFC631">Category 1</Document_x0020_Category>
-    <Owner xmlns="06A95332-17C5-4A26-85E3-163C0CDFC631">K. Luegering</Owner>
-    <Send_x0020_Email xmlns="06A95332-17C5-4A26-85E3-163C0CDFC631">No</Send_x0020_Email>
-    <Approval xmlns="06A95332-17C5-4A26-85E3-163C0CDFC631">
-      <UserInfo>
-        <DisplayName/>
-        <AccountId xsi:nil="true"/>
-        <AccountType/>
-      </UserInfo>
-    </Approval>
-    <Audience xmlns="06A95332-17C5-4A26-85E3-163C0CDFC631" xsi:nil="true"/>
-    <Description0 xmlns="06A95332-17C5-4A26-85E3-163C0CDFC631">Use this document when requesting a Firecall ID</Description0>
-    <TemplateUrl xmlns="http://schemas.microsoft.com/sharepoint/v3" xsi:nil="true"/>
-    <_SourceUrl xmlns="http://schemas.microsoft.com/sharepoint/v3" xsi:nil="true"/>
-    <xd_ProgID xmlns="http://schemas.microsoft.com/sharepoint/v3" xsi:nil="true"/>
-    <Order xmlns="http://schemas.microsoft.com/sharepoint/v3" xsi:nil="true"/>
-    <_SharedFileIndex xmlns="http://schemas.microsoft.com/sharepoint/v3" xsi:nil="true"/>
-    <MetaInfo xmlns="http://schemas.microsoft.com/sharepoint/v3" xsi:nil="true"/>
-    <ContentTypeId xmlns="http://schemas.microsoft.com/sharepoint/v3">0x01010059FE9DDB4954D74C85AE0E08C7117DF4</ContentTypeId>
-  </documentManagement>
-</p:properties>
-</file>
-
-<file path=customXml/item2.xml><?xml version="1.0" encoding="utf-8"?>
 <ct:contentTypeSchema xmlns:ct="http://schemas.microsoft.com/office/2006/metadata/contentType" xmlns:ma="http://schemas.microsoft.com/office/2006/metadata/properties/metaAttributes" ct:_="" ma:_="" ma:contentTypeName="Document" ma:contentTypeID="0x01010059FE9DDB4954D74C85AE0E08C7117DF4" ma:contentTypeVersion="1" ma:contentTypeDescription="Create a new document." ma:contentTypeScope="" ma:versionID="982e44f5de3868eef2d6e3dbd5081cbb">
   <xsd:schema xmlns:xsd="http://www.w3.org/2001/XMLSchema" xmlns:xs="http://www.w3.org/2001/XMLSchema" xmlns:p="http://schemas.microsoft.com/office/2006/metadata/properties" xmlns:ns1="http://schemas.microsoft.com/sharepoint/v3" xmlns:ns2="06A95332-17C5-4A26-85E3-163C0CDFC631" targetNamespace="http://schemas.microsoft.com/office/2006/metadata/properties" ma:root="true" ma:fieldsID="db28bb03980cf498d67fbec305ba19e1" ns1:_="" ns2:_="">
     <xsd:import namespace="http://schemas.microsoft.com/sharepoint/v3"/>
@@ -11279,7 +12196,7 @@
 </ct:contentTypeSchema>
 </file>
 
-<file path=customXml/item3.xml><?xml version="1.0" encoding="utf-8"?>
+<file path=customXml/item2.xml><?xml version="1.0" encoding="utf-8"?>
 <?mso-contentType ?>
 <FormTemplates xmlns="http://schemas.microsoft.com/sharepoint/v3/contenttype/forms">
   <Display>DocumentLibraryForm</Display>
@@ -11288,21 +12205,47 @@
 </FormTemplates>
 </file>
 
+<file path=customXml/item3.xml><?xml version="1.0" encoding="utf-8"?>
+<p:properties xmlns:p="http://schemas.microsoft.com/office/2006/metadata/properties" xmlns:xsi="http://www.w3.org/2001/XMLSchema-instance">
+  <documentManagement>
+    <CC_x0020_Approval xmlns="06A95332-17C5-4A26-85E3-163C0CDFC631">
+      <UserInfo>
+        <DisplayName/>
+        <AccountId xsi:nil="true"/>
+        <AccountType/>
+      </UserInfo>
+    </CC_x0020_Approval>
+    <Stage xmlns="06A95332-17C5-4A26-85E3-163C0CDFC631">Final</Stage>
+    <Message xmlns="06A95332-17C5-4A26-85E3-163C0CDFC631" xsi:nil="true"/>
+    <Date_x0020_Released xmlns="06A95332-17C5-4A26-85E3-163C0CDFC631">2010-10-20T05:00:00+00:00</Date_x0020_Released>
+    <Document_x0020_Category xmlns="06A95332-17C5-4A26-85E3-163C0CDFC631">Category 1</Document_x0020_Category>
+    <Owner xmlns="06A95332-17C5-4A26-85E3-163C0CDFC631">K. Luegering</Owner>
+    <Send_x0020_Email xmlns="06A95332-17C5-4A26-85E3-163C0CDFC631">No</Send_x0020_Email>
+    <Approval xmlns="06A95332-17C5-4A26-85E3-163C0CDFC631">
+      <UserInfo>
+        <DisplayName/>
+        <AccountId xsi:nil="true"/>
+        <AccountType/>
+      </UserInfo>
+    </Approval>
+    <Audience xmlns="06A95332-17C5-4A26-85E3-163C0CDFC631" xsi:nil="true"/>
+    <Description0 xmlns="06A95332-17C5-4A26-85E3-163C0CDFC631">Use this document when requesting a Firecall ID</Description0>
+    <TemplateUrl xmlns="http://schemas.microsoft.com/sharepoint/v3" xsi:nil="true"/>
+    <_SourceUrl xmlns="http://schemas.microsoft.com/sharepoint/v3" xsi:nil="true"/>
+    <xd_ProgID xmlns="http://schemas.microsoft.com/sharepoint/v3" xsi:nil="true"/>
+    <Order xmlns="http://schemas.microsoft.com/sharepoint/v3" xsi:nil="true"/>
+    <_SharedFileIndex xmlns="http://schemas.microsoft.com/sharepoint/v3" xsi:nil="true"/>
+    <MetaInfo xmlns="http://schemas.microsoft.com/sharepoint/v3" xsi:nil="true"/>
+    <ContentTypeId xmlns="http://schemas.microsoft.com/sharepoint/v3">0x01010059FE9DDB4954D74C85AE0E08C7117DF4</ContentTypeId>
+  </documentManagement>
+</p:properties>
+</file>
+
 <file path=customXml/item4.xml><?xml version="1.0" encoding="utf-8"?>
 <b:Sources xmlns:b="http://schemas.openxmlformats.org/officeDocument/2006/bibliography" xmlns="http://schemas.openxmlformats.org/officeDocument/2006/bibliography" SelectedStyle="\APA.XSL" StyleName="APA"/>
 </file>
 
 <file path=customXml/itemProps1.xml><?xml version="1.0" encoding="utf-8"?>
-<ds:datastoreItem xmlns:ds="http://schemas.openxmlformats.org/officeDocument/2006/customXml" ds:itemID="{47853092-453F-4761-BB4F-9437077E6946}">
-  <ds:schemaRefs>
-    <ds:schemaRef ds:uri="http://schemas.microsoft.com/office/2006/metadata/properties"/>
-    <ds:schemaRef ds:uri="06A95332-17C5-4A26-85E3-163C0CDFC631"/>
-    <ds:schemaRef ds:uri="http://schemas.microsoft.com/sharepoint/v3"/>
-  </ds:schemaRefs>
-</ds:datastoreItem>
-</file>
-
-<file path=customXml/itemProps2.xml><?xml version="1.0" encoding="utf-8"?>
 <ds:datastoreItem xmlns:ds="http://schemas.openxmlformats.org/officeDocument/2006/customXml" ds:itemID="{053A865D-7B06-4B36-9752-BE1B4ADCF721}">
   <ds:schemaRefs>
     <ds:schemaRef ds:uri="http://schemas.microsoft.com/office/2006/metadata/contentType"/>
@@ -11321,7 +12264,7 @@
 </ds:datastoreItem>
 </file>
 
-<file path=customXml/itemProps3.xml><?xml version="1.0" encoding="utf-8"?>
+<file path=customXml/itemProps2.xml><?xml version="1.0" encoding="utf-8"?>
 <ds:datastoreItem xmlns:ds="http://schemas.openxmlformats.org/officeDocument/2006/customXml" ds:itemID="{6E0243D2-C2E7-4C17-98A3-48E63A4A14E3}">
   <ds:schemaRefs>
     <ds:schemaRef ds:uri="http://schemas.microsoft.com/sharepoint/v3/contenttype/forms"/>
@@ -11329,8 +12272,18 @@
 </ds:datastoreItem>
 </file>
 
+<file path=customXml/itemProps3.xml><?xml version="1.0" encoding="utf-8"?>
+<ds:datastoreItem xmlns:ds="http://schemas.openxmlformats.org/officeDocument/2006/customXml" ds:itemID="{47853092-453F-4761-BB4F-9437077E6946}">
+  <ds:schemaRefs>
+    <ds:schemaRef ds:uri="http://schemas.microsoft.com/office/2006/metadata/properties"/>
+    <ds:schemaRef ds:uri="06A95332-17C5-4A26-85E3-163C0CDFC631"/>
+    <ds:schemaRef ds:uri="http://schemas.microsoft.com/sharepoint/v3"/>
+  </ds:schemaRefs>
+</ds:datastoreItem>
+</file>
+
 <file path=customXml/itemProps4.xml><?xml version="1.0" encoding="utf-8"?>
-<ds:datastoreItem xmlns:ds="http://schemas.openxmlformats.org/officeDocument/2006/customXml" ds:itemID="{F0BB7DB6-B0A6-49C0-964E-193E0E2DE5F2}">
+<ds:datastoreItem xmlns:ds="http://schemas.openxmlformats.org/officeDocument/2006/customXml" ds:itemID="{67CA6823-D96D-4C2E-AC51-EF4050BCE804}">
   <ds:schemaRefs>
     <ds:schemaRef ds:uri="http://schemas.openxmlformats.org/officeDocument/2006/bibliography"/>
   </ds:schemaRefs>

</xml_diff>